<commit_message>
Guiones editados y con corrección de estilo
Recursos pendientes para hacer con los nuevos motores
</commit_message>
<xml_diff>
--- a/fuentes/contenidos/grado08/guion06/GuiaDidactica_CN_08_06_CO.docx
+++ b/fuentes/contenidos/grado08/guion06/GuiaDidactica_CN_08_06_CO.docx
@@ -1,38 +1,39 @@
 
 <file path=word/document.xml><?xml version="1.0" encoding="utf-8"?>
-<w:document xmlns:wpc="http://schemas.microsoft.com/office/word/2010/wordprocessingCanvas" xmlns:mc="http://schemas.openxmlformats.org/markup-compatibility/2006" xmlns:o="urn:schemas-microsoft-com:office:office" xmlns:r="http://schemas.openxmlformats.org/officeDocument/2006/relationships" xmlns:m="http://schemas.openxmlformats.org/officeDocument/2006/math" xmlns:v="urn:schemas-microsoft-com:vml" xmlns:wp14="http://schemas.microsoft.com/office/word/2010/wordprocessingDrawing" xmlns:wp="http://schemas.openxmlformats.org/drawingml/2006/wordprocessingDrawing" xmlns:w10="urn:schemas-microsoft-com:office:word" xmlns:w="http://schemas.openxmlformats.org/wordprocessingml/2006/main" xmlns:w14="http://schemas.microsoft.com/office/word/2010/wordml" xmlns:w15="http://schemas.microsoft.com/office/word/2012/wordml" xmlns:wpg="http://schemas.microsoft.com/office/word/2010/wordprocessingGroup" xmlns:wpi="http://schemas.microsoft.com/office/word/2010/wordprocessingInk" xmlns:wne="http://schemas.microsoft.com/office/word/2006/wordml" xmlns:wps="http://schemas.microsoft.com/office/word/2010/wordprocessingShape" mc:Ignorable="w14 w15 wp14">
+<w:document xmlns:wpc="http://schemas.microsoft.com/office/word/2010/wordprocessingCanvas" xmlns:mc="http://schemas.openxmlformats.org/markup-compatibility/2006" xmlns:o="urn:schemas-microsoft-com:office:office" xmlns:r="http://schemas.openxmlformats.org/officeDocument/2006/relationships" xmlns:m="http://schemas.openxmlformats.org/officeDocument/2006/math" xmlns:v="urn:schemas-microsoft-com:vml" xmlns:wp14="http://schemas.microsoft.com/office/word/2010/wordprocessingDrawing" xmlns:wp="http://schemas.openxmlformats.org/drawingml/2006/wordprocessingDrawing" xmlns:w10="urn:schemas-microsoft-com:office:word" xmlns:w="http://schemas.openxmlformats.org/wordprocessingml/2006/main" xmlns:w14="http://schemas.microsoft.com/office/word/2010/wordml" xmlns:wpg="http://schemas.microsoft.com/office/word/2010/wordprocessingGroup" xmlns:wpi="http://schemas.microsoft.com/office/word/2010/wordprocessingInk" xmlns:wne="http://schemas.microsoft.com/office/word/2006/wordml" xmlns:wps="http://schemas.microsoft.com/office/word/2010/wordprocessingShape" mc:Ignorable="w14 wp14">
   <w:body>
     <w:p>
       <w:pPr>
-        <w:rPr>
-          <w:rFonts w:ascii="Times" w:hAnsi="Times"/>
+        <w:jc w:val="both"/>
+        <w:rPr>
+          <w:rFonts w:ascii="Times New Roman" w:hAnsi="Times New Roman" w:cs="Times New Roman"/>
           <w:b/>
         </w:rPr>
       </w:pPr>
       <w:r>
         <w:rPr>
-          <w:rFonts w:ascii="Times" w:hAnsi="Times"/>
+          <w:rFonts w:ascii="Times New Roman" w:hAnsi="Times New Roman" w:cs="Times New Roman"/>
           <w:b/>
         </w:rPr>
         <w:t>Guía didáctica</w:t>
       </w:r>
       <w:r>
         <w:rPr>
-          <w:rFonts w:ascii="Times" w:hAnsi="Times"/>
+          <w:rFonts w:ascii="Times New Roman" w:hAnsi="Times New Roman" w:cs="Times New Roman"/>
           <w:b/>
         </w:rPr>
         <w:t>_CN_08_0</w:t>
       </w:r>
       <w:r>
         <w:rPr>
-          <w:rFonts w:ascii="Times" w:hAnsi="Times"/>
+          <w:rFonts w:ascii="Times New Roman" w:hAnsi="Times New Roman" w:cs="Times New Roman"/>
           <w:b/>
         </w:rPr>
         <w:t>6</w:t>
       </w:r>
       <w:r>
         <w:rPr>
-          <w:rFonts w:ascii="Times" w:hAnsi="Times"/>
+          <w:rFonts w:ascii="Times New Roman" w:hAnsi="Times New Roman" w:cs="Times New Roman"/>
           <w:b/>
         </w:rPr>
         <w:t>_CO</w:t>
@@ -40,22 +41,24 @@
     </w:p>
     <w:p>
       <w:pPr>
-        <w:rPr>
-          <w:rFonts w:ascii="Times" w:hAnsi="Times"/>
+        <w:jc w:val="both"/>
+        <w:rPr>
+          <w:rFonts w:ascii="Times New Roman" w:hAnsi="Times New Roman" w:cs="Times New Roman"/>
           <w:b/>
         </w:rPr>
       </w:pPr>
     </w:p>
     <w:p>
       <w:pPr>
-        <w:rPr>
-          <w:rFonts w:ascii="Times" w:hAnsi="Times"/>
+        <w:jc w:val="both"/>
+        <w:rPr>
+          <w:rFonts w:ascii="Times New Roman" w:hAnsi="Times New Roman" w:cs="Times New Roman"/>
           <w:b/>
         </w:rPr>
       </w:pPr>
       <w:r>
         <w:rPr>
-          <w:rFonts w:ascii="Times" w:hAnsi="Times"/>
+          <w:rFonts w:ascii="Times New Roman" w:hAnsi="Times New Roman" w:cs="Times New Roman"/>
           <w:b/>
         </w:rPr>
         <w:t>Entorno</w:t>
@@ -63,34 +66,49 @@
     </w:p>
     <w:p>
       <w:pPr>
-        <w:rPr>
-          <w:rFonts w:ascii="Times" w:hAnsi="Times"/>
-        </w:rPr>
-      </w:pPr>
-      <w:r>
-        <w:rPr>
-          <w:rFonts w:ascii="Times" w:hAnsi="Times"/>
-        </w:rPr>
-        <w:t>Entorno Vivo</w:t>
-      </w:r>
-    </w:p>
-    <w:p>
-      <w:pPr>
-        <w:rPr>
-          <w:rFonts w:ascii="Times" w:hAnsi="Times"/>
-        </w:rPr>
-      </w:pPr>
-    </w:p>
-    <w:p>
-      <w:pPr>
-        <w:rPr>
-          <w:rFonts w:ascii="Times" w:hAnsi="Times"/>
+        <w:jc w:val="both"/>
+        <w:rPr>
+          <w:rFonts w:ascii="Times New Roman" w:hAnsi="Times New Roman" w:cs="Times New Roman"/>
+        </w:rPr>
+      </w:pPr>
+      <w:r>
+        <w:rPr>
+          <w:rFonts w:ascii="Times New Roman" w:hAnsi="Times New Roman" w:cs="Times New Roman"/>
+        </w:rPr>
+        <w:t xml:space="preserve">Entorno </w:t>
+      </w:r>
+      <w:r>
+        <w:rPr>
+          <w:rFonts w:ascii="Times New Roman" w:hAnsi="Times New Roman" w:cs="Times New Roman"/>
+        </w:rPr>
+        <w:t>v</w:t>
+      </w:r>
+      <w:r>
+        <w:rPr>
+          <w:rFonts w:ascii="Times New Roman" w:hAnsi="Times New Roman" w:cs="Times New Roman"/>
+        </w:rPr>
+        <w:t>ivo</w:t>
+      </w:r>
+    </w:p>
+    <w:p>
+      <w:pPr>
+        <w:jc w:val="both"/>
+        <w:rPr>
+          <w:rFonts w:ascii="Times New Roman" w:hAnsi="Times New Roman" w:cs="Times New Roman"/>
+        </w:rPr>
+      </w:pPr>
+    </w:p>
+    <w:p>
+      <w:pPr>
+        <w:jc w:val="both"/>
+        <w:rPr>
+          <w:rFonts w:ascii="Times New Roman" w:hAnsi="Times New Roman" w:cs="Times New Roman"/>
           <w:b/>
         </w:rPr>
       </w:pPr>
       <w:r>
         <w:rPr>
-          <w:rFonts w:ascii="Times" w:hAnsi="Times"/>
+          <w:rFonts w:ascii="Times New Roman" w:hAnsi="Times New Roman" w:cs="Times New Roman"/>
           <w:b/>
         </w:rPr>
         <w:t>Estándar</w:t>
@@ -103,13 +121,14 @@
           <w:ilvl w:val="0"/>
           <w:numId w:val="5"/>
         </w:numPr>
-        <w:rPr>
-          <w:rFonts w:ascii="Times" w:hAnsi="Times"/>
-        </w:rPr>
-      </w:pPr>
-      <w:r>
-        <w:rPr>
-          <w:rFonts w:ascii="Times" w:hAnsi="Times"/>
+        <w:jc w:val="both"/>
+        <w:rPr>
+          <w:rFonts w:ascii="Times New Roman" w:hAnsi="Times New Roman" w:cs="Times New Roman"/>
+        </w:rPr>
+      </w:pPr>
+      <w:r>
+        <w:rPr>
+          <w:rFonts w:ascii="Times New Roman" w:hAnsi="Times New Roman" w:cs="Times New Roman"/>
         </w:rPr>
         <w:t>Identifico aplicaciones de algunos conocimientos sobre la herencia y la reproducción al mejoramiento de la calidad de vida de las poblaciones.</w:t>
       </w:r>
@@ -117,21 +136,23 @@
     <w:p>
       <w:pPr>
         <w:pStyle w:val="Prrafodelista"/>
-        <w:rPr>
-          <w:rFonts w:ascii="Times" w:hAnsi="Times"/>
-        </w:rPr>
-      </w:pPr>
-    </w:p>
-    <w:p>
-      <w:pPr>
-        <w:rPr>
-          <w:rFonts w:ascii="Times" w:hAnsi="Times"/>
+        <w:jc w:val="both"/>
+        <w:rPr>
+          <w:rFonts w:ascii="Times New Roman" w:hAnsi="Times New Roman" w:cs="Times New Roman"/>
+        </w:rPr>
+      </w:pPr>
+    </w:p>
+    <w:p>
+      <w:pPr>
+        <w:jc w:val="both"/>
+        <w:rPr>
+          <w:rFonts w:ascii="Times New Roman" w:hAnsi="Times New Roman" w:cs="Times New Roman"/>
           <w:b/>
         </w:rPr>
       </w:pPr>
       <w:r>
         <w:rPr>
-          <w:rFonts w:ascii="Times" w:hAnsi="Times"/>
+          <w:rFonts w:ascii="Times New Roman" w:hAnsi="Times New Roman" w:cs="Times New Roman"/>
           <w:b/>
         </w:rPr>
         <w:t>Competencias</w:t>
@@ -144,13 +165,14 @@
           <w:ilvl w:val="0"/>
           <w:numId w:val="8"/>
         </w:numPr>
-        <w:rPr>
-          <w:rFonts w:ascii="Times" w:hAnsi="Times"/>
-        </w:rPr>
-      </w:pPr>
-      <w:r>
-        <w:rPr>
-          <w:rFonts w:ascii="Times" w:hAnsi="Times"/>
+        <w:jc w:val="both"/>
+        <w:rPr>
+          <w:rFonts w:ascii="Times New Roman" w:hAnsi="Times New Roman" w:cs="Times New Roman"/>
+        </w:rPr>
+      </w:pPr>
+      <w:r>
+        <w:rPr>
+          <w:rFonts w:ascii="Times New Roman" w:hAnsi="Times New Roman" w:cs="Times New Roman"/>
         </w:rPr>
         <w:t>Establezco relaciones entre los genes, las proteínas y las funciones celulares.</w:t>
       </w:r>
@@ -162,157 +184,152 @@
           <w:ilvl w:val="0"/>
           <w:numId w:val="8"/>
         </w:numPr>
-        <w:rPr>
-          <w:rFonts w:ascii="Times" w:hAnsi="Times"/>
-          <w:color w:val="FF0000"/>
-        </w:rPr>
-      </w:pPr>
-      <w:r>
-        <w:rPr>
-          <w:rFonts w:ascii="Times" w:hAnsi="Times"/>
-        </w:rPr>
-        <w:t>Comparo sistemas de división celular y argumento su importancia en la generación</w:t>
-      </w:r>
-      <w:r>
-        <w:rPr>
-          <w:rFonts w:ascii="Times" w:hAnsi="Times"/>
+        <w:jc w:val="both"/>
+        <w:rPr>
+          <w:rFonts w:ascii="Times New Roman" w:hAnsi="Times New Roman" w:cs="Times New Roman"/>
+        </w:rPr>
+      </w:pPr>
+      <w:r>
+        <w:rPr>
+          <w:rFonts w:ascii="Times New Roman" w:hAnsi="Times New Roman" w:cs="Times New Roman"/>
+        </w:rPr>
+        <w:t>Justifico la importancia de la reproducción sexual en el mantenimiento de la variabilidad.</w:t>
+      </w:r>
+    </w:p>
+    <w:p>
+      <w:pPr>
+        <w:pStyle w:val="Prrafodelista"/>
+        <w:jc w:val="both"/>
+        <w:rPr>
+          <w:rFonts w:ascii="Times New Roman" w:hAnsi="Times New Roman" w:cs="Times New Roman"/>
+        </w:rPr>
+      </w:pPr>
+    </w:p>
+    <w:p>
+      <w:pPr>
+        <w:jc w:val="both"/>
+        <w:rPr>
+          <w:rFonts w:ascii="Times New Roman" w:hAnsi="Times New Roman" w:cs="Times New Roman"/>
+          <w:b/>
+        </w:rPr>
+      </w:pPr>
+      <w:r>
+        <w:rPr>
+          <w:rFonts w:ascii="Times New Roman" w:hAnsi="Times New Roman" w:cs="Times New Roman"/>
+          <w:b/>
+        </w:rPr>
+        <w:t>Estrategia didáctica</w:t>
+      </w:r>
+    </w:p>
+    <w:p>
+      <w:pPr>
+        <w:jc w:val="both"/>
+        <w:rPr>
+          <w:rFonts w:ascii="Times New Roman" w:hAnsi="Times New Roman" w:cs="Times New Roman"/>
+        </w:rPr>
+      </w:pPr>
+      <w:r>
+        <w:rPr>
+          <w:rFonts w:ascii="Times New Roman" w:hAnsi="Times New Roman" w:cs="Times New Roman"/>
+        </w:rPr>
+        <w:t>Antes de aborda</w:t>
+      </w:r>
+      <w:r>
+        <w:rPr>
+          <w:rFonts w:ascii="Times New Roman" w:hAnsi="Times New Roman" w:cs="Times New Roman"/>
+        </w:rPr>
+        <w:t>r</w:t>
+      </w:r>
+      <w:r>
+        <w:rPr>
+          <w:rFonts w:ascii="Times New Roman" w:hAnsi="Times New Roman" w:cs="Times New Roman"/>
         </w:rPr>
         <w:t xml:space="preserve"> </w:t>
       </w:r>
       <w:r>
         <w:rPr>
-          <w:rFonts w:ascii="Times" w:hAnsi="Times"/>
-        </w:rPr>
-        <w:t>de nuevos organismos y tejidos.</w:t>
-      </w:r>
-      <w:r>
-        <w:rPr>
-          <w:rFonts w:ascii="Times" w:hAnsi="Times"/>
-        </w:rPr>
-        <w:t xml:space="preserve"> </w:t>
-      </w:r>
-      <w:r>
-        <w:rPr>
-          <w:rFonts w:ascii="Times" w:hAnsi="Times"/>
-          <w:color w:val="FF0000"/>
-        </w:rPr>
-        <w:t xml:space="preserve">– Se encuentra en </w:t>
-      </w:r>
-      <w:r>
-        <w:rPr>
-          <w:rFonts w:ascii="Times" w:hAnsi="Times"/>
-          <w:color w:val="FF0000"/>
-        </w:rPr>
-        <w:t xml:space="preserve">las competencias de grado </w:t>
-      </w:r>
-      <w:r>
-        <w:rPr>
-          <w:rFonts w:ascii="Times" w:hAnsi="Times"/>
-          <w:color w:val="FF0000"/>
-        </w:rPr>
-        <w:t>7</w:t>
-      </w:r>
-    </w:p>
-    <w:p>
-      <w:pPr>
-        <w:pStyle w:val="Prrafodelista"/>
-        <w:numPr>
-          <w:ilvl w:val="0"/>
-          <w:numId w:val="8"/>
-        </w:numPr>
-        <w:rPr>
-          <w:rFonts w:ascii="Times" w:hAnsi="Times"/>
-        </w:rPr>
-      </w:pPr>
-      <w:r>
-        <w:rPr>
-          <w:rFonts w:ascii="Times" w:hAnsi="Times"/>
-        </w:rPr>
-        <w:t>Justifico la importancia de la reproducción sexual en el mantenimiento de la variabilidad.</w:t>
-      </w:r>
-    </w:p>
-    <w:p>
-      <w:pPr>
-        <w:pStyle w:val="Prrafodelista"/>
-        <w:rPr>
-          <w:rFonts w:ascii="Times" w:hAnsi="Times"/>
-        </w:rPr>
-      </w:pPr>
-    </w:p>
-    <w:p>
-      <w:pPr>
-        <w:rPr>
-          <w:rFonts w:ascii="Times" w:hAnsi="Times"/>
-          <w:b/>
-        </w:rPr>
-      </w:pPr>
-      <w:r>
-        <w:rPr>
-          <w:rFonts w:ascii="Times" w:hAnsi="Times"/>
-          <w:b/>
-        </w:rPr>
-        <w:t>Estrategia didáctica</w:t>
-      </w:r>
-    </w:p>
-    <w:p>
-      <w:pPr>
-        <w:rPr>
-          <w:rFonts w:ascii="Times" w:hAnsi="Times"/>
-        </w:rPr>
-      </w:pPr>
-      <w:r>
-        <w:rPr>
-          <w:rFonts w:ascii="Times" w:hAnsi="Times"/>
-        </w:rPr>
-        <w:t>Antes de c</w:t>
-      </w:r>
-      <w:r>
-        <w:rPr>
-          <w:rFonts w:ascii="Times" w:hAnsi="Times"/>
-        </w:rPr>
-        <w:t xml:space="preserve">omenzar </w:t>
-      </w:r>
-      <w:r>
-        <w:rPr>
-          <w:rFonts w:ascii="Times" w:hAnsi="Times"/>
-        </w:rPr>
-        <w:t xml:space="preserve">el abordaje de </w:t>
-      </w:r>
-      <w:r>
-        <w:rPr>
-          <w:rFonts w:ascii="Times" w:hAnsi="Times"/>
-        </w:rPr>
-        <w:t xml:space="preserve">este tema, </w:t>
-      </w:r>
-      <w:r>
-        <w:rPr>
-          <w:rFonts w:ascii="Times" w:hAnsi="Times"/>
-        </w:rPr>
-        <w:t xml:space="preserve">invite a los estudiante a pensar en el familiar al que más se parecen y en qué; en caso de que algún estudiante no reconozca semejanzas próximas, podría preguntar si conocen la razón por la cual algunos individuos tienen un aspecto distinto al de sus parientes cercanos. Luego de escuchar opiniones al respecto, </w:t>
-      </w:r>
-      <w:r>
-        <w:rPr>
-          <w:rFonts w:ascii="Times" w:hAnsi="Times"/>
+          <w:rFonts w:ascii="Times New Roman" w:hAnsi="Times New Roman" w:cs="Times New Roman"/>
+        </w:rPr>
+        <w:t>e</w:t>
+      </w:r>
+      <w:r>
+        <w:rPr>
+          <w:rFonts w:ascii="Times New Roman" w:hAnsi="Times New Roman" w:cs="Times New Roman"/>
+        </w:rPr>
+        <w:t>l</w:t>
+      </w:r>
+      <w:r>
+        <w:rPr>
+          <w:rFonts w:ascii="Times New Roman" w:hAnsi="Times New Roman" w:cs="Times New Roman"/>
+        </w:rPr>
+        <w:t xml:space="preserve"> tema, </w:t>
+      </w:r>
+      <w:r>
+        <w:rPr>
+          <w:rFonts w:ascii="Times New Roman" w:hAnsi="Times New Roman" w:cs="Times New Roman"/>
+        </w:rPr>
+        <w:t>invite a los estudiante</w:t>
+      </w:r>
+      <w:r>
+        <w:rPr>
+          <w:rFonts w:ascii="Times New Roman" w:hAnsi="Times New Roman" w:cs="Times New Roman"/>
+        </w:rPr>
+        <w:t>s</w:t>
+      </w:r>
+      <w:r>
+        <w:rPr>
+          <w:rFonts w:ascii="Times New Roman" w:hAnsi="Times New Roman" w:cs="Times New Roman"/>
+        </w:rPr>
+        <w:t xml:space="preserve"> a pensar en el familiar al que más se parecen y </w:t>
+      </w:r>
+      <w:r>
+        <w:rPr>
+          <w:rFonts w:ascii="Times New Roman" w:hAnsi="Times New Roman" w:cs="Times New Roman"/>
+        </w:rPr>
+        <w:t>cuáles son las características similares</w:t>
+      </w:r>
+      <w:r>
+        <w:rPr>
+          <w:rFonts w:ascii="Times New Roman" w:hAnsi="Times New Roman" w:cs="Times New Roman"/>
+        </w:rPr>
+        <w:t>; en caso de que algún estudiante no reconozca semejanzas próximas, podría preguntar</w:t>
+      </w:r>
+      <w:r>
+        <w:rPr>
+          <w:rFonts w:ascii="Times New Roman" w:hAnsi="Times New Roman" w:cs="Times New Roman"/>
+        </w:rPr>
+        <w:t>le</w:t>
+      </w:r>
+      <w:r>
+        <w:rPr>
+          <w:rFonts w:ascii="Times New Roman" w:hAnsi="Times New Roman" w:cs="Times New Roman"/>
+        </w:rPr>
+        <w:t xml:space="preserve"> si conoce la razón por la cual algunos individuos tienen un aspecto distinto al de sus parientes cercanos. Luego de escuchar opiniones al respecto, </w:t>
+      </w:r>
+      <w:r>
+        <w:rPr>
+          <w:rFonts w:ascii="Times New Roman" w:hAnsi="Times New Roman" w:cs="Times New Roman"/>
         </w:rPr>
         <w:t>presente el tema</w:t>
       </w:r>
       <w:r>
         <w:rPr>
-          <w:rFonts w:ascii="Times" w:hAnsi="Times"/>
+          <w:rFonts w:ascii="Times New Roman" w:hAnsi="Times New Roman" w:cs="Times New Roman"/>
         </w:rPr>
         <w:t xml:space="preserve">. Para su desarrollo, tenga </w:t>
       </w:r>
       <w:r>
         <w:rPr>
-          <w:rFonts w:ascii="Times" w:hAnsi="Times"/>
+          <w:rFonts w:ascii="Times New Roman" w:hAnsi="Times New Roman" w:cs="Times New Roman"/>
         </w:rPr>
         <w:t>en cuenta la siguiente secuencia didáctica:</w:t>
       </w:r>
     </w:p>
     <w:p>
       <w:pPr>
-        <w:rPr>
-          <w:rFonts w:ascii="Times" w:hAnsi="Times"/>
+        <w:jc w:val="both"/>
+        <w:rPr>
+          <w:rFonts w:ascii="Times New Roman" w:hAnsi="Times New Roman" w:cs="Times New Roman"/>
         </w:rPr>
       </w:pPr>
     </w:p>
@@ -324,37 +341,50 @@
           <w:numId w:val="9"/>
         </w:numPr>
         <w:ind w:left="360"/>
-        <w:rPr>
-          <w:rFonts w:ascii="Times" w:hAnsi="Times"/>
-        </w:rPr>
-      </w:pPr>
-      <w:r>
-        <w:rPr>
-          <w:rFonts w:ascii="Times" w:hAnsi="Times"/>
+        <w:jc w:val="both"/>
+        <w:rPr>
+          <w:rFonts w:ascii="Times New Roman" w:hAnsi="Times New Roman" w:cs="Times New Roman"/>
+        </w:rPr>
+      </w:pPr>
+      <w:r>
+        <w:rPr>
+          <w:rFonts w:ascii="Times New Roman" w:hAnsi="Times New Roman" w:cs="Times New Roman"/>
         </w:rPr>
         <w:t xml:space="preserve">El primer recurso denominado “La genética” será útil para realizar una introducción acerca de los subtemas a trabajar, además de </w:t>
       </w:r>
       <w:r>
         <w:rPr>
-          <w:rFonts w:ascii="Times" w:hAnsi="Times"/>
+          <w:rFonts w:ascii="Times New Roman" w:hAnsi="Times New Roman" w:cs="Times New Roman"/>
         </w:rPr>
         <w:t xml:space="preserve">ser </w:t>
       </w:r>
       <w:r>
         <w:rPr>
-          <w:rFonts w:ascii="Times" w:hAnsi="Times"/>
-        </w:rPr>
-        <w:t xml:space="preserve">un medio para reconocer los pre saberes de los estudiantes con respecto a los contenidos </w:t>
-      </w:r>
-      <w:r>
-        <w:rPr>
-          <w:rFonts w:ascii="Times" w:hAnsi="Times"/>
+          <w:rFonts w:ascii="Times New Roman" w:hAnsi="Times New Roman" w:cs="Times New Roman"/>
+        </w:rPr>
+        <w:t xml:space="preserve">un medio para reconocer los </w:t>
+      </w:r>
+      <w:r>
+        <w:rPr>
+          <w:rFonts w:ascii="Times New Roman" w:hAnsi="Times New Roman" w:cs="Times New Roman"/>
+        </w:rPr>
+        <w:t>conocimientos previos</w:t>
+      </w:r>
+      <w:r>
+        <w:rPr>
+          <w:rFonts w:ascii="Times New Roman" w:hAnsi="Times New Roman" w:cs="Times New Roman"/>
+        </w:rPr>
+        <w:t xml:space="preserve"> de los estudiantes con respecto a los contenidos </w:t>
+      </w:r>
+      <w:r>
+        <w:rPr>
+          <w:rFonts w:ascii="Times New Roman" w:hAnsi="Times New Roman" w:cs="Times New Roman"/>
         </w:rPr>
         <w:t>incluidos en esta sección</w:t>
       </w:r>
       <w:r>
         <w:rPr>
-          <w:rFonts w:ascii="Times" w:hAnsi="Times"/>
+          <w:rFonts w:ascii="Times New Roman" w:hAnsi="Times New Roman" w:cs="Times New Roman"/>
         </w:rPr>
         <w:t>.</w:t>
       </w:r>
@@ -367,40 +397,22 @@
           <w:numId w:val="9"/>
         </w:numPr>
         <w:ind w:left="360"/>
-        <w:rPr>
-          <w:rFonts w:ascii="Times" w:hAnsi="Times"/>
-        </w:rPr>
-      </w:pPr>
-      <w:r>
-        <w:rPr>
-          <w:rFonts w:ascii="Times" w:hAnsi="Times"/>
+        <w:jc w:val="both"/>
+        <w:rPr>
+          <w:rFonts w:ascii="Times New Roman" w:hAnsi="Times New Roman" w:cs="Times New Roman"/>
+        </w:rPr>
+      </w:pPr>
+      <w:r>
+        <w:rPr>
+          <w:rFonts w:ascii="Times New Roman" w:hAnsi="Times New Roman" w:cs="Times New Roman"/>
         </w:rPr>
         <w:t xml:space="preserve">Una vez </w:t>
       </w:r>
       <w:r>
         <w:rPr>
-          <w:rFonts w:ascii="Times" w:hAnsi="Times"/>
-        </w:rPr>
-        <w:t>trabajados el concepto de genética, su historia e importancia, invite a la clase a consolidar lo que aprendieron, mediante el recurso de práctica “</w:t>
-      </w:r>
-      <w:r>
-        <w:rPr>
-          <w:rFonts w:ascii="Times" w:hAnsi="Times"/>
-        </w:rPr>
-        <w:t>Relaciona términos de genética con su definición</w:t>
-      </w:r>
-      <w:r>
-        <w:rPr>
-          <w:rFonts w:ascii="Times" w:hAnsi="Times"/>
-        </w:rPr>
-        <w:t>”.</w:t>
-      </w:r>
-      <w:r>
-        <w:rPr>
-          <w:rFonts w:ascii="Arial" w:eastAsia="Times New Roman" w:hAnsi="Arial" w:cs="Arial"/>
-          <w:lang w:val="es-CO"/>
-        </w:rPr>
-        <w:t xml:space="preserve"> </w:t>
+          <w:rFonts w:ascii="Times New Roman" w:hAnsi="Times New Roman" w:cs="Times New Roman"/>
+        </w:rPr>
+        <w:t>trabajados el concepto de genética, su historia e importancia, invite a la clase a consolidar lo que aprendieron, mediante el recurso de práctica “Relaciona términos de genética con su definición”.</w:t>
       </w:r>
     </w:p>
     <w:p>
@@ -411,97 +423,98 @@
           <w:numId w:val="9"/>
         </w:numPr>
         <w:ind w:left="360"/>
-        <w:rPr>
-          <w:rFonts w:ascii="Times" w:hAnsi="Times"/>
-        </w:rPr>
-      </w:pPr>
-      <w:r>
-        <w:rPr>
-          <w:rFonts w:ascii="Times" w:hAnsi="Times"/>
+        <w:jc w:val="both"/>
+        <w:rPr>
+          <w:rFonts w:ascii="Times New Roman" w:hAnsi="Times New Roman" w:cs="Times New Roman"/>
+        </w:rPr>
+      </w:pPr>
+      <w:r>
+        <w:rPr>
+          <w:rFonts w:ascii="Times New Roman" w:hAnsi="Times New Roman" w:cs="Times New Roman"/>
         </w:rPr>
         <w:t>Mientras aborda los conocimientos relacionados con los genes, resalte las diferencias entre</w:t>
       </w:r>
       <w:r>
         <w:rPr>
-          <w:rFonts w:ascii="Times" w:hAnsi="Times"/>
+          <w:rFonts w:ascii="Times New Roman" w:hAnsi="Times New Roman" w:cs="Times New Roman"/>
         </w:rPr>
         <w:t xml:space="preserve"> los términos</w:t>
       </w:r>
       <w:r>
         <w:rPr>
-          <w:rFonts w:ascii="Times" w:hAnsi="Times"/>
+          <w:rFonts w:ascii="Times New Roman" w:hAnsi="Times New Roman" w:cs="Times New Roman"/>
         </w:rPr>
         <w:t>: rasgo, carácter, gen, alelo, homocigoto</w:t>
       </w:r>
       <w:r>
         <w:rPr>
-          <w:rFonts w:ascii="Times" w:hAnsi="Times"/>
+          <w:rFonts w:ascii="Times New Roman" w:hAnsi="Times New Roman" w:cs="Times New Roman"/>
         </w:rPr>
         <w:t xml:space="preserve">, </w:t>
       </w:r>
       <w:r>
         <w:rPr>
-          <w:rFonts w:ascii="Times" w:hAnsi="Times"/>
+          <w:rFonts w:ascii="Times New Roman" w:hAnsi="Times New Roman" w:cs="Times New Roman"/>
         </w:rPr>
         <w:t>heterocigoto</w:t>
       </w:r>
       <w:r>
         <w:rPr>
-          <w:rFonts w:ascii="Times" w:hAnsi="Times"/>
+          <w:rFonts w:ascii="Times New Roman" w:hAnsi="Times New Roman" w:cs="Times New Roman"/>
         </w:rPr>
         <w:t>, recesivo, dominante y codominante</w:t>
       </w:r>
       <w:r>
         <w:rPr>
-          <w:rFonts w:ascii="Times" w:hAnsi="Times"/>
+          <w:rFonts w:ascii="Times New Roman" w:hAnsi="Times New Roman" w:cs="Times New Roman"/>
         </w:rPr>
         <w:t xml:space="preserve">. Los </w:t>
       </w:r>
       <w:r>
         <w:rPr>
-          <w:rFonts w:ascii="Times" w:hAnsi="Times"/>
+          <w:rFonts w:ascii="Times New Roman" w:hAnsi="Times New Roman" w:cs="Times New Roman"/>
         </w:rPr>
         <w:t>recurso</w:t>
       </w:r>
       <w:r>
         <w:rPr>
-          <w:rFonts w:ascii="Times" w:hAnsi="Times"/>
+          <w:rFonts w:ascii="Times New Roman" w:hAnsi="Times New Roman" w:cs="Times New Roman"/>
         </w:rPr>
         <w:t>s</w:t>
       </w:r>
       <w:r>
         <w:rPr>
-          <w:rFonts w:ascii="Times" w:hAnsi="Times"/>
+          <w:rFonts w:ascii="Times New Roman" w:hAnsi="Times New Roman" w:cs="Times New Roman"/>
         </w:rPr>
         <w:t xml:space="preserve"> de práctica</w:t>
       </w:r>
       <w:r>
         <w:rPr>
-          <w:rFonts w:ascii="Times" w:hAnsi="Times"/>
+          <w:rFonts w:ascii="Times New Roman" w:hAnsi="Times New Roman" w:cs="Times New Roman"/>
         </w:rPr>
         <w:t xml:space="preserve"> y consolidación </w:t>
       </w:r>
       <w:r>
         <w:rPr>
-          <w:rFonts w:ascii="Times" w:hAnsi="Times"/>
+          <w:rFonts w:ascii="Times New Roman" w:hAnsi="Times New Roman" w:cs="Times New Roman"/>
         </w:rPr>
         <w:t>asociado</w:t>
       </w:r>
       <w:r>
         <w:rPr>
-          <w:rFonts w:ascii="Times" w:hAnsi="Times"/>
+          <w:rFonts w:ascii="Times New Roman" w:hAnsi="Times New Roman" w:cs="Times New Roman"/>
         </w:rPr>
         <w:t>s</w:t>
       </w:r>
       <w:r>
         <w:rPr>
-          <w:rFonts w:ascii="Times" w:hAnsi="Times"/>
-        </w:rPr>
-        <w:t xml:space="preserve"> a este tema, </w:t>
-      </w:r>
-      <w:r>
-        <w:rPr>
-          <w:rFonts w:ascii="Times" w:hAnsi="Times"/>
+          <w:rFonts w:ascii="Times New Roman" w:hAnsi="Times New Roman" w:cs="Times New Roman"/>
+        </w:rPr>
+        <w:t xml:space="preserve"> a este tema </w:t>
+      </w:r>
+      <w:r>
+        <w:rPr>
+          <w:rFonts w:ascii="Times New Roman" w:hAnsi="Times New Roman" w:cs="Times New Roman"/>
         </w:rPr>
         <w:t>afianzarán dicha labor.</w:t>
       </w:r>
@@ -514,51 +527,58 @@
           <w:numId w:val="9"/>
         </w:numPr>
         <w:ind w:left="360"/>
-        <w:rPr>
-          <w:rFonts w:ascii="Times" w:hAnsi="Times"/>
-        </w:rPr>
-      </w:pPr>
-      <w:r>
-        <w:rPr>
-          <w:rFonts w:ascii="Times" w:hAnsi="Times"/>
-        </w:rPr>
-        <w:t>Durante las explicaciones acerca de los cromosomas, proyecte la animación respectiva, esta facilitará en los estudiantes, la apropiación de los conocimientos exhibidos allí.</w:t>
-      </w:r>
-      <w:r>
-        <w:rPr>
-          <w:rFonts w:ascii="Times" w:hAnsi="Times"/>
-        </w:rPr>
-        <w:t xml:space="preserve"> Después, solicíteles llevar a cabo el recurso de ejercitación “</w:t>
-      </w:r>
-      <w:r>
-        <w:rPr>
-          <w:rFonts w:ascii="Times" w:hAnsi="Times"/>
-        </w:rPr>
-        <w:t>Identifica las partes de la estructura de un cromosoma</w:t>
-      </w:r>
-      <w:r>
-        <w:rPr>
-          <w:rFonts w:ascii="Times" w:hAnsi="Times"/>
-        </w:rPr>
-        <w:t>”.</w:t>
-      </w:r>
-      <w:r>
-        <w:rPr>
-          <w:rFonts w:ascii="Times" w:hAnsi="Times"/>
+        <w:jc w:val="both"/>
+        <w:rPr>
+          <w:rFonts w:ascii="Times New Roman" w:hAnsi="Times New Roman" w:cs="Times New Roman"/>
+        </w:rPr>
+      </w:pPr>
+      <w:r>
+        <w:rPr>
+          <w:rFonts w:ascii="Times New Roman" w:hAnsi="Times New Roman" w:cs="Times New Roman"/>
+        </w:rPr>
+        <w:t xml:space="preserve">Durante las explicaciones acerca de los cromosomas, proyecte la animación respectiva </w:t>
+      </w:r>
+      <w:r>
+        <w:rPr>
+          <w:rFonts w:ascii="Times New Roman" w:hAnsi="Times New Roman" w:cs="Times New Roman"/>
+        </w:rPr>
+        <w:t>para</w:t>
+      </w:r>
+      <w:r>
+        <w:rPr>
+          <w:rFonts w:ascii="Times New Roman" w:hAnsi="Times New Roman" w:cs="Times New Roman"/>
         </w:rPr>
         <w:t xml:space="preserve"> </w:t>
       </w:r>
       <w:r>
         <w:rPr>
-          <w:rFonts w:ascii="Times" w:hAnsi="Times"/>
-        </w:rPr>
-        <w:t>Cierre esta sesión con la a</w:t>
-      </w:r>
-      <w:r>
-        <w:rPr>
-          <w:rFonts w:ascii="Times" w:hAnsi="Times"/>
-        </w:rPr>
-        <w:t>ctividad para consolidar conceptos acerca de las características de los cromosomas y las aberraciones cromosómicas.</w:t>
+          <w:rFonts w:ascii="Times New Roman" w:hAnsi="Times New Roman" w:cs="Times New Roman"/>
+        </w:rPr>
+        <w:t>reforzar</w:t>
+      </w:r>
+      <w:r>
+        <w:rPr>
+          <w:rFonts w:ascii="Times New Roman" w:hAnsi="Times New Roman" w:cs="Times New Roman"/>
+        </w:rPr>
+        <w:t xml:space="preserve"> en los estudiantes la apropiación de los conocimientos exhibidos allí.</w:t>
+      </w:r>
+      <w:r>
+        <w:rPr>
+          <w:rFonts w:ascii="Times New Roman" w:hAnsi="Times New Roman" w:cs="Times New Roman"/>
+        </w:rPr>
+        <w:t xml:space="preserve"> Después, solicíteles llevar a cabo el recurso de ejercitación “Identifica las partes de la estructura de un cromosoma”.</w:t>
+      </w:r>
+      <w:r>
+        <w:rPr>
+          <w:rFonts w:ascii="Times New Roman" w:hAnsi="Times New Roman" w:cs="Times New Roman"/>
+        </w:rPr>
+        <w:t xml:space="preserve"> </w:t>
+      </w:r>
+      <w:r>
+        <w:rPr>
+          <w:rFonts w:ascii="Times New Roman" w:hAnsi="Times New Roman" w:cs="Times New Roman"/>
+        </w:rPr>
+        <w:t>Cierre esta sesión con la actividad para consolidar conceptos acerca de las características de los cromosomas y las aberraciones cromosómicas.</w:t>
       </w:r>
     </w:p>
     <w:p>
@@ -569,33 +589,34 @@
           <w:numId w:val="9"/>
         </w:numPr>
         <w:ind w:left="360"/>
-        <w:rPr>
-          <w:rFonts w:ascii="Times" w:hAnsi="Times"/>
-        </w:rPr>
-      </w:pPr>
-      <w:r>
-        <w:rPr>
-          <w:rFonts w:ascii="Times" w:hAnsi="Times"/>
-        </w:rPr>
-        <w:t>Al tiempo que comenta con los estudiantes los aspectos propios de la división celular, presente los recursos de profundización con animación acerca de la mitosis y la meiosis, estos reforzarán en los estudiantes, el reconocimiento de dichos procesos. Resalte el hecho de que al final de la meiosis I las células hijas son haploides, aunque su número de cromosomas es similar al de la célula parental, y que la meiosis II es una etapa en la que se reduce el número de cromosomas a la mitad.</w:t>
-      </w:r>
-      <w:r>
-        <w:rPr>
-          <w:rFonts w:ascii="Times" w:hAnsi="Times"/>
-        </w:rPr>
-        <w:t xml:space="preserve"> Permítales fortalecer estos conocimientos mediante la ejecución del recurso “D</w:t>
-      </w:r>
-      <w:r>
-        <w:rPr>
-          <w:rFonts w:ascii="Times" w:hAnsi="Times"/>
-        </w:rPr>
-        <w:t>iferencia entre meiosis y mitosis</w:t>
-      </w:r>
-      <w:r>
-        <w:rPr>
-          <w:rFonts w:ascii="Times" w:hAnsi="Times"/>
-        </w:rPr>
-        <w:t>”.</w:t>
+        <w:jc w:val="both"/>
+        <w:rPr>
+          <w:rFonts w:ascii="Times New Roman" w:hAnsi="Times New Roman" w:cs="Times New Roman"/>
+        </w:rPr>
+      </w:pPr>
+      <w:r>
+        <w:rPr>
+          <w:rFonts w:ascii="Times New Roman" w:hAnsi="Times New Roman" w:cs="Times New Roman"/>
+        </w:rPr>
+        <w:t xml:space="preserve">Al tiempo que comenta con los estudiantes los aspectos propios de la división celular, presente los recursos de profundización con </w:t>
+      </w:r>
+      <w:r>
+        <w:rPr>
+          <w:rFonts w:ascii="Times New Roman" w:hAnsi="Times New Roman" w:cs="Times New Roman"/>
+        </w:rPr>
+        <w:t xml:space="preserve">la </w:t>
+      </w:r>
+      <w:r>
+        <w:rPr>
+          <w:rFonts w:ascii="Times New Roman" w:hAnsi="Times New Roman" w:cs="Times New Roman"/>
+        </w:rPr>
+        <w:t>animación acerca de la mitosis y la meiosis, estos reforzarán en los estudiantes el reconocimiento de dichos procesos. Resalte el hecho de que al final de la meiosis I las células hijas son haploides, aunque su número de cromosomas es similar al de la célula parental, y que la meiosis II es una etapa en la que se reduce el número de cromosomas a la mitad.</w:t>
+      </w:r>
+      <w:r>
+        <w:rPr>
+          <w:rFonts w:ascii="Times New Roman" w:hAnsi="Times New Roman" w:cs="Times New Roman"/>
+        </w:rPr>
+        <w:t xml:space="preserve"> Permítales fortalecer estos conocimientos mediante la ejecución del recurso “Diferencia entre meiosis y mitosis”.</w:t>
       </w:r>
     </w:p>
     <w:p>
@@ -606,43 +627,26 @@
           <w:numId w:val="9"/>
         </w:numPr>
         <w:ind w:left="360"/>
-        <w:rPr>
-          <w:rFonts w:ascii="Times" w:hAnsi="Times"/>
-        </w:rPr>
-      </w:pPr>
-      <w:r>
-        <w:rPr>
-          <w:rFonts w:ascii="Times" w:hAnsi="Times"/>
-        </w:rPr>
-        <w:t>Insista en la importancia de la meiosis en la reproducción sexual y su relación con la variabilidad genética; para ello, apóyese en el recurso “</w:t>
-      </w:r>
-      <w:r>
-        <w:rPr>
-          <w:rFonts w:ascii="Times" w:hAnsi="Times"/>
-        </w:rPr>
-        <w:t>La reproducción sexual y la meiosis</w:t>
-      </w:r>
-      <w:r>
-        <w:rPr>
-          <w:rFonts w:ascii="Times" w:hAnsi="Times"/>
-        </w:rPr>
-        <w:t>”</w:t>
-      </w:r>
-      <w:r>
-        <w:rPr>
-          <w:rFonts w:ascii="Times" w:hAnsi="Times"/>
-        </w:rPr>
-        <w:t xml:space="preserve">. Cierre el componente </w:t>
-      </w:r>
-      <w:r>
-        <w:rPr>
-          <w:rFonts w:ascii="Times" w:hAnsi="Times"/>
+        <w:jc w:val="both"/>
+        <w:rPr>
+          <w:rFonts w:ascii="Times New Roman" w:hAnsi="Times New Roman" w:cs="Times New Roman"/>
+        </w:rPr>
+      </w:pPr>
+      <w:r>
+        <w:rPr>
+          <w:rFonts w:ascii="Times New Roman" w:hAnsi="Times New Roman" w:cs="Times New Roman"/>
+        </w:rPr>
+        <w:t xml:space="preserve">Insista en la importancia de la meiosis en la reproducción sexual y su relación con la variabilidad genética; para ello, apóyese en el recurso “La reproducción sexual y la meiosis”. Cierre el componente </w:t>
+      </w:r>
+      <w:r>
+        <w:rPr>
+          <w:rFonts w:ascii="Times New Roman" w:hAnsi="Times New Roman" w:cs="Times New Roman"/>
         </w:rPr>
         <w:t>conexo al</w:t>
       </w:r>
       <w:r>
         <w:rPr>
-          <w:rFonts w:ascii="Times" w:hAnsi="Times"/>
+          <w:rFonts w:ascii="Times New Roman" w:hAnsi="Times New Roman" w:cs="Times New Roman"/>
         </w:rPr>
         <w:t xml:space="preserve"> ciclo celular, mediante los recursos de práctica correspondientes.</w:t>
       </w:r>
@@ -655,28 +659,59 @@
           <w:numId w:val="9"/>
         </w:numPr>
         <w:ind w:left="360"/>
-        <w:rPr>
-          <w:rFonts w:ascii="Times" w:hAnsi="Times"/>
-        </w:rPr>
-      </w:pPr>
-      <w:r>
-        <w:rPr>
-          <w:rFonts w:ascii="Times" w:hAnsi="Times"/>
+        <w:jc w:val="both"/>
+        <w:rPr>
+          <w:rFonts w:ascii="Times New Roman" w:hAnsi="Times New Roman" w:cs="Times New Roman"/>
+        </w:rPr>
+      </w:pPr>
+      <w:r>
+        <w:rPr>
+          <w:rFonts w:ascii="Times New Roman" w:hAnsi="Times New Roman" w:cs="Times New Roman"/>
         </w:rPr>
         <w:lastRenderedPageBreak/>
-        <w:t>Como una forma de repasar los conceptos de fenotipo y genotipo, además la relación de estos con el ambiente, luego de discutirlos con el grupo, pídales desarrollar el recurso “</w:t>
-      </w:r>
-      <w:r>
-        <w:rPr>
-          <w:rFonts w:ascii="Times" w:hAnsi="Times"/>
-        </w:rPr>
-        <w:t>Refuerza tu aprendizaje: La herencia y el ambiente</w:t>
-      </w:r>
-      <w:r>
-        <w:rPr>
-          <w:rFonts w:ascii="Times" w:hAnsi="Times"/>
+        <w:t xml:space="preserve">Como una forma de repasar los conceptos de fenotipo y genotipo, </w:t>
+      </w:r>
+      <w:r>
+        <w:rPr>
+          <w:rFonts w:ascii="Times New Roman" w:hAnsi="Times New Roman" w:cs="Times New Roman"/>
+        </w:rPr>
+        <w:t xml:space="preserve">y </w:t>
+      </w:r>
+      <w:r>
+        <w:rPr>
+          <w:rFonts w:ascii="Times New Roman" w:hAnsi="Times New Roman" w:cs="Times New Roman"/>
+        </w:rPr>
+        <w:t xml:space="preserve">la relación de estos con el ambiente, luego de discutirlos con el grupo, </w:t>
+      </w:r>
+      <w:r>
+        <w:rPr>
+          <w:rFonts w:ascii="Times New Roman" w:hAnsi="Times New Roman" w:cs="Times New Roman"/>
+        </w:rPr>
+        <w:t>invítelos a</w:t>
+      </w:r>
+      <w:r>
+        <w:rPr>
+          <w:rFonts w:ascii="Times New Roman" w:hAnsi="Times New Roman" w:cs="Times New Roman"/>
+        </w:rPr>
+        <w:t xml:space="preserve"> </w:t>
+      </w:r>
+      <w:r>
+        <w:rPr>
+          <w:rFonts w:ascii="Times New Roman" w:hAnsi="Times New Roman" w:cs="Times New Roman"/>
+        </w:rPr>
+        <w:t>desarrollar el recurso “Refuerza tu aprendizaje: La herencia y el ambiente</w:t>
+      </w:r>
+      <w:r>
+        <w:rPr>
+          <w:rFonts w:ascii="Times New Roman" w:hAnsi="Times New Roman" w:cs="Times New Roman"/>
         </w:rPr>
         <w:t>”</w:t>
+      </w:r>
+      <w:r>
+        <w:rPr>
+          <w:rFonts w:ascii="Times New Roman" w:hAnsi="Times New Roman" w:cs="Times New Roman"/>
+        </w:rPr>
+        <w:t>.</w:t>
       </w:r>
     </w:p>
     <w:p>
@@ -687,87 +722,58 @@
           <w:numId w:val="9"/>
         </w:numPr>
         <w:ind w:left="360"/>
-        <w:rPr>
-          <w:rFonts w:ascii="Times" w:hAnsi="Times"/>
-        </w:rPr>
-      </w:pPr>
-      <w:r>
-        <w:rPr>
-          <w:rFonts w:ascii="Times" w:hAnsi="Times"/>
-        </w:rPr>
-        <w:t>Después de discutir con la clase, las propuestas de Mendel, proyecte la animación “L</w:t>
-      </w:r>
-      <w:r>
-        <w:rPr>
-          <w:rFonts w:ascii="Times" w:hAnsi="Times"/>
-        </w:rPr>
-        <w:t>as leyes de Mendel</w:t>
-      </w:r>
-      <w:r>
-        <w:rPr>
-          <w:rFonts w:ascii="Times" w:hAnsi="Times"/>
-        </w:rPr>
-        <w:t xml:space="preserve">” como una forma de profundizar al respecto. </w:t>
-      </w:r>
-      <w:r>
-        <w:rPr>
-          <w:rFonts w:ascii="Times" w:hAnsi="Times"/>
-        </w:rPr>
-        <w:t xml:space="preserve">En vista de la necesidad de </w:t>
-      </w:r>
-      <w:r>
-        <w:rPr>
-          <w:rFonts w:ascii="Times" w:hAnsi="Times"/>
+        <w:jc w:val="both"/>
+        <w:rPr>
+          <w:rFonts w:ascii="Times New Roman" w:hAnsi="Times New Roman" w:cs="Times New Roman"/>
+        </w:rPr>
+      </w:pPr>
+      <w:r>
+        <w:rPr>
+          <w:rFonts w:ascii="Times New Roman" w:hAnsi="Times New Roman" w:cs="Times New Roman"/>
+        </w:rPr>
+        <w:t xml:space="preserve">Después de discutir con la clase las propuestas de Mendel, proyecte la animación “Las leyes de Mendel” como una forma de profundizar al respecto. En vista de la necesidad de </w:t>
+      </w:r>
+      <w:r>
+        <w:rPr>
+          <w:rFonts w:ascii="Times New Roman" w:hAnsi="Times New Roman" w:cs="Times New Roman"/>
         </w:rPr>
         <w:t>práctica</w:t>
       </w:r>
       <w:r>
         <w:rPr>
-          <w:rFonts w:ascii="Times" w:hAnsi="Times"/>
+          <w:rFonts w:ascii="Times New Roman" w:hAnsi="Times New Roman" w:cs="Times New Roman"/>
         </w:rPr>
         <w:t xml:space="preserve"> </w:t>
       </w:r>
       <w:r>
         <w:rPr>
-          <w:rFonts w:ascii="Times" w:hAnsi="Times"/>
+          <w:rFonts w:ascii="Times New Roman" w:hAnsi="Times New Roman" w:cs="Times New Roman"/>
         </w:rPr>
         <w:t xml:space="preserve">en cuanto al </w:t>
       </w:r>
       <w:r>
         <w:rPr>
-          <w:rFonts w:ascii="Times" w:hAnsi="Times"/>
-        </w:rPr>
-        <w:t>tema, pídale a los estudiantes que lleven a cabo el recurso “</w:t>
-      </w:r>
-      <w:r>
-        <w:rPr>
-          <w:rFonts w:ascii="Times" w:hAnsi="Times"/>
-        </w:rPr>
-        <w:t>Resuelve problemas de herencia mendeliana</w:t>
-      </w:r>
-      <w:r>
-        <w:rPr>
-          <w:rFonts w:ascii="Times" w:hAnsi="Times"/>
-        </w:rPr>
-        <w:t xml:space="preserve">”, así podrán ejercitar la resolución de este tipo de planteamientos genéticos. </w:t>
-      </w:r>
-      <w:r>
-        <w:rPr>
-          <w:rFonts w:ascii="Times" w:hAnsi="Times"/>
+          <w:rFonts w:ascii="Times New Roman" w:hAnsi="Times New Roman" w:cs="Times New Roman"/>
+        </w:rPr>
+        <w:t xml:space="preserve">tema, pídale a los estudiantes que lleven a cabo el recurso “Resuelve problemas de herencia mendeliana”, así podrán ejercitar la resolución de este tipo de planteamientos genéticos. </w:t>
+      </w:r>
+      <w:r>
+        <w:rPr>
+          <w:rFonts w:ascii="Times New Roman" w:hAnsi="Times New Roman" w:cs="Times New Roman"/>
         </w:rPr>
         <w:t>Permítales reconocer la manera en la que se elabora un árbol genealógico a través del recurso de profundización respectivo</w:t>
       </w:r>
       <w:r>
         <w:rPr>
-          <w:rFonts w:ascii="Times" w:hAnsi="Times"/>
+          <w:rFonts w:ascii="Times New Roman" w:hAnsi="Times New Roman" w:cs="Times New Roman"/>
         </w:rPr>
         <w:t>,</w:t>
       </w:r>
       <w:r>
         <w:rPr>
-          <w:rFonts w:ascii="Times" w:hAnsi="Times"/>
-        </w:rPr>
-        <w:t xml:space="preserve"> y finalmente, consoliden juntos este tema, mediante las actividades de práctica.</w:t>
+          <w:rFonts w:ascii="Times New Roman" w:hAnsi="Times New Roman" w:cs="Times New Roman"/>
+        </w:rPr>
+        <w:t xml:space="preserve"> y finalmente, consoliden juntos este tema mediante las actividades de práctica.</w:t>
       </w:r>
     </w:p>
     <w:p>
@@ -778,152 +784,207 @@
           <w:numId w:val="9"/>
         </w:numPr>
         <w:ind w:left="360"/>
-        <w:rPr>
-          <w:rFonts w:ascii="Times" w:hAnsi="Times"/>
-        </w:rPr>
-      </w:pPr>
-      <w:r>
-        <w:rPr>
-          <w:rFonts w:ascii="Times" w:hAnsi="Times"/>
-        </w:rPr>
-        <w:t>De modo que, los estudiantes den una aplicación práctica a los temas trabajados, solicíteles llevar a cabo los recursos denominados “Competencias”.</w:t>
+        <w:jc w:val="both"/>
+        <w:rPr>
+          <w:rFonts w:ascii="Times New Roman" w:hAnsi="Times New Roman" w:cs="Times New Roman"/>
+        </w:rPr>
+      </w:pPr>
+      <w:r>
+        <w:rPr>
+          <w:rFonts w:ascii="Times New Roman" w:hAnsi="Times New Roman" w:cs="Times New Roman"/>
+        </w:rPr>
+        <w:t>Con el objetivo de</w:t>
+      </w:r>
+      <w:r>
+        <w:rPr>
+          <w:rFonts w:ascii="Times New Roman" w:hAnsi="Times New Roman" w:cs="Times New Roman"/>
+        </w:rPr>
+        <w:t xml:space="preserve"> que los estudiantes </w:t>
+      </w:r>
+      <w:r>
+        <w:rPr>
+          <w:rFonts w:ascii="Times New Roman" w:hAnsi="Times New Roman" w:cs="Times New Roman"/>
+        </w:rPr>
+        <w:t>realicen</w:t>
+      </w:r>
+      <w:r>
+        <w:rPr>
+          <w:rFonts w:ascii="Times New Roman" w:hAnsi="Times New Roman" w:cs="Times New Roman"/>
+        </w:rPr>
+        <w:t xml:space="preserve"> </w:t>
+      </w:r>
+      <w:r>
+        <w:rPr>
+          <w:rFonts w:ascii="Times New Roman" w:hAnsi="Times New Roman" w:cs="Times New Roman"/>
+        </w:rPr>
+        <w:t xml:space="preserve">una aplicación práctica </w:t>
+      </w:r>
+      <w:r>
+        <w:rPr>
+          <w:rFonts w:ascii="Times New Roman" w:hAnsi="Times New Roman" w:cs="Times New Roman"/>
+        </w:rPr>
+        <w:t>de</w:t>
+      </w:r>
+      <w:r>
+        <w:rPr>
+          <w:rFonts w:ascii="Times New Roman" w:hAnsi="Times New Roman" w:cs="Times New Roman"/>
+        </w:rPr>
+        <w:t xml:space="preserve"> los temas trabajados, solicíteles llevar a cabo los recursos denominados “Competencias”.</w:t>
       </w:r>
     </w:p>
     <w:p>
       <w:pPr>
         <w:pStyle w:val="Prrafodelista"/>
         <w:ind w:left="360"/>
-        <w:rPr>
-          <w:rFonts w:ascii="Times" w:hAnsi="Times"/>
-        </w:rPr>
-      </w:pPr>
-    </w:p>
-    <w:p>
-      <w:pPr>
-        <w:rPr>
-          <w:rFonts w:ascii="Times" w:hAnsi="Times"/>
-        </w:rPr>
-      </w:pPr>
-      <w:r>
-        <w:rPr>
-          <w:rFonts w:ascii="Times" w:hAnsi="Times"/>
+        <w:jc w:val="both"/>
+        <w:rPr>
+          <w:rFonts w:ascii="Times New Roman" w:hAnsi="Times New Roman" w:cs="Times New Roman"/>
+        </w:rPr>
+      </w:pPr>
+    </w:p>
+    <w:p>
+      <w:pPr>
+        <w:jc w:val="both"/>
+        <w:rPr>
+          <w:rFonts w:ascii="Times New Roman" w:hAnsi="Times New Roman" w:cs="Times New Roman"/>
+        </w:rPr>
+      </w:pPr>
+      <w:r>
+        <w:rPr>
+          <w:rFonts w:ascii="Times New Roman" w:hAnsi="Times New Roman" w:cs="Times New Roman"/>
         </w:rPr>
         <w:t>Como una forma de resumir este tema, p</w:t>
       </w:r>
       <w:r>
         <w:rPr>
-          <w:rFonts w:ascii="Times" w:hAnsi="Times"/>
-        </w:rPr>
-        <w:t xml:space="preserve">romueva en el grupo, la elaboración de un organizador gráfico con la síntesis del tema “Fundamentos de genética”, posterior a esto, presente el mapa conceptual y pídales comparar su esquema con la propuesta proyectada, y de ser necesario complementarla. </w:t>
-      </w:r>
-    </w:p>
-    <w:p>
-      <w:pPr>
-        <w:rPr>
-          <w:rFonts w:ascii="Times" w:hAnsi="Times"/>
-        </w:rPr>
-      </w:pPr>
-    </w:p>
-    <w:p>
-      <w:pPr>
-        <w:rPr>
-          <w:rFonts w:ascii="Times" w:hAnsi="Times"/>
-        </w:rPr>
-      </w:pPr>
-      <w:r>
-        <w:rPr>
-          <w:rFonts w:ascii="Times" w:hAnsi="Times"/>
-        </w:rPr>
-        <w:t>Una vez aclaradas las dudas que surjan de</w:t>
-      </w:r>
-      <w:r>
-        <w:rPr>
-          <w:rFonts w:ascii="Times" w:hAnsi="Times"/>
-        </w:rPr>
-        <w:t>l resumen</w:t>
-      </w:r>
-      <w:r>
-        <w:rPr>
-          <w:rFonts w:ascii="Times" w:hAnsi="Times"/>
-        </w:rPr>
-        <w:t xml:space="preserve"> del tema, invite a los estudiantes a verificar lo que aprendieron, resolviendo la </w:t>
-      </w:r>
-      <w:r>
-        <w:rPr>
-          <w:rFonts w:ascii="Times" w:hAnsi="Times"/>
-        </w:rPr>
-        <w:t>evaluación</w:t>
-      </w:r>
-      <w:r>
-        <w:rPr>
-          <w:rFonts w:ascii="Times" w:hAnsi="Times"/>
+          <w:rFonts w:ascii="Times New Roman" w:hAnsi="Times New Roman" w:cs="Times New Roman"/>
+        </w:rPr>
+        <w:t>romueva en el grupo la elaboración de un organizador gráfico con la síntesis del tema “Fundamentos de genética”</w:t>
+      </w:r>
+      <w:r>
+        <w:rPr>
+          <w:rFonts w:ascii="Times New Roman" w:hAnsi="Times New Roman" w:cs="Times New Roman"/>
         </w:rPr>
         <w:t>.</w:t>
       </w:r>
-    </w:p>
-    <w:p>
-      <w:pPr>
-        <w:rPr>
-          <w:rFonts w:ascii="Times" w:hAnsi="Times"/>
-        </w:rPr>
-      </w:pPr>
-    </w:p>
-    <w:p>
-      <w:pPr>
-        <w:rPr>
-          <w:rFonts w:ascii="Times" w:hAnsi="Times"/>
-          <w:b/>
-        </w:rPr>
-      </w:pPr>
-      <w:r>
-        <w:rPr>
-          <w:rFonts w:ascii="Times" w:hAnsi="Times"/>
-        </w:rPr>
-        <w:t>Finalmente, lleve a l</w:t>
-      </w:r>
-      <w:r>
-        <w:rPr>
-          <w:rFonts w:ascii="Times" w:hAnsi="Times"/>
-        </w:rPr>
-        <w:t>a clase</w:t>
-      </w:r>
-      <w:r>
-        <w:rPr>
-          <w:rFonts w:ascii="Times" w:hAnsi="Times"/>
-        </w:rPr>
-        <w:t xml:space="preserve"> a explorar </w:t>
-      </w:r>
-      <w:r>
-        <w:rPr>
-          <w:rFonts w:ascii="Times" w:hAnsi="Times"/>
-        </w:rPr>
-        <w:t>los enlaces</w:t>
-      </w:r>
-      <w:r>
-        <w:rPr>
-          <w:rFonts w:ascii="Times" w:hAnsi="Times"/>
-        </w:rPr>
-        <w:t xml:space="preserve"> web </w:t>
-      </w:r>
-      <w:r>
-        <w:rPr>
-          <w:rFonts w:ascii="Times" w:hAnsi="Times"/>
-        </w:rPr>
-        <w:t>propuestos</w:t>
-      </w:r>
-      <w:r>
-        <w:rPr>
-          <w:rFonts w:ascii="Times" w:hAnsi="Times"/>
-        </w:rPr>
-        <w:t>, donde encontrarán recursos acerca de genética mendeliana, en los que podrán poner en práctica las habilidades y los conocimientos construi</w:t>
+      <w:r>
+        <w:rPr>
+          <w:rFonts w:ascii="Times New Roman" w:hAnsi="Times New Roman" w:cs="Times New Roman"/>
+        </w:rPr>
+        <w:t xml:space="preserve"> </w:t>
+      </w:r>
+      <w:r>
+        <w:rPr>
+          <w:rFonts w:ascii="Times New Roman" w:hAnsi="Times New Roman" w:cs="Times New Roman"/>
+        </w:rPr>
+        <w:t>P</w:t>
+      </w:r>
+      <w:r>
+        <w:rPr>
+          <w:rFonts w:ascii="Times New Roman" w:hAnsi="Times New Roman" w:cs="Times New Roman"/>
+        </w:rPr>
+        <w:t>osterior</w:t>
+      </w:r>
+      <w:r>
+        <w:rPr>
+          <w:rFonts w:ascii="Times New Roman" w:hAnsi="Times New Roman" w:cs="Times New Roman"/>
+        </w:rPr>
+        <w:t>mente</w:t>
+      </w:r>
+      <w:r>
+        <w:rPr>
+          <w:rFonts w:ascii="Times New Roman" w:hAnsi="Times New Roman" w:cs="Times New Roman"/>
+        </w:rPr>
+        <w:t>, presente el mapa conceptual y pídales comparar su esquema con la propuesta proyectada, y de ser necesario complementarla.</w:t>
       </w:r>
       <w:bookmarkStart w:id="0" w:name="_GoBack"/>
       <w:bookmarkEnd w:id="0"/>
-      <w:r>
-        <w:rPr>
-          <w:rFonts w:ascii="Times" w:hAnsi="Times"/>
-        </w:rPr>
-        <w:t>dos a lo largo de este tema.</w:t>
+    </w:p>
+    <w:p>
+      <w:pPr>
+        <w:jc w:val="both"/>
+        <w:rPr>
+          <w:rFonts w:ascii="Times New Roman" w:hAnsi="Times New Roman" w:cs="Times New Roman"/>
+        </w:rPr>
+      </w:pPr>
+    </w:p>
+    <w:p>
+      <w:pPr>
+        <w:jc w:val="both"/>
+        <w:rPr>
+          <w:rFonts w:ascii="Times New Roman" w:hAnsi="Times New Roman" w:cs="Times New Roman"/>
+        </w:rPr>
+      </w:pPr>
+      <w:r>
+        <w:rPr>
+          <w:rFonts w:ascii="Times New Roman" w:hAnsi="Times New Roman" w:cs="Times New Roman"/>
+        </w:rPr>
+        <w:t>Una vez aclaradas las dudas que surjan de</w:t>
+      </w:r>
+      <w:r>
+        <w:rPr>
+          <w:rFonts w:ascii="Times New Roman" w:hAnsi="Times New Roman" w:cs="Times New Roman"/>
+        </w:rPr>
+        <w:t>l resumen</w:t>
+      </w:r>
+      <w:r>
+        <w:rPr>
+          <w:rFonts w:ascii="Times New Roman" w:hAnsi="Times New Roman" w:cs="Times New Roman"/>
+        </w:rPr>
+        <w:t xml:space="preserve"> del tema, invite a los estudiantes a verificar lo que aprendieron, resolviendo la </w:t>
+      </w:r>
+      <w:r>
+        <w:rPr>
+          <w:rFonts w:ascii="Times New Roman" w:hAnsi="Times New Roman" w:cs="Times New Roman"/>
+        </w:rPr>
+        <w:t>evaluación</w:t>
+      </w:r>
+      <w:r>
+        <w:rPr>
+          <w:rFonts w:ascii="Times New Roman" w:hAnsi="Times New Roman" w:cs="Times New Roman"/>
+        </w:rPr>
+        <w:t>.</w:t>
+      </w:r>
+    </w:p>
+    <w:p>
+      <w:pPr>
+        <w:jc w:val="both"/>
+        <w:rPr>
+          <w:rFonts w:ascii="Times New Roman" w:hAnsi="Times New Roman" w:cs="Times New Roman"/>
+        </w:rPr>
+      </w:pPr>
+    </w:p>
+    <w:p>
+      <w:pPr>
+        <w:jc w:val="both"/>
+        <w:rPr>
+          <w:rFonts w:ascii="Times New Roman" w:hAnsi="Times New Roman" w:cs="Times New Roman"/>
+          <w:b/>
+        </w:rPr>
+      </w:pPr>
+      <w:r>
+        <w:rPr>
+          <w:rFonts w:ascii="Times New Roman" w:hAnsi="Times New Roman" w:cs="Times New Roman"/>
+        </w:rPr>
+        <w:t>Finalmente, lleve a l</w:t>
+      </w:r>
+      <w:r>
+        <w:rPr>
+          <w:rFonts w:ascii="Times New Roman" w:hAnsi="Times New Roman" w:cs="Times New Roman"/>
+        </w:rPr>
+        <w:t>a clase</w:t>
+      </w:r>
+      <w:r>
+        <w:rPr>
+          <w:rFonts w:ascii="Times New Roman" w:hAnsi="Times New Roman" w:cs="Times New Roman"/>
+        </w:rPr>
+        <w:t xml:space="preserve"> a explorar los enlaces web propuestos</w:t>
+      </w:r>
+      <w:r>
+        <w:rPr>
+          <w:rFonts w:ascii="Times New Roman" w:hAnsi="Times New Roman" w:cs="Times New Roman"/>
+        </w:rPr>
+        <w:t>, donde encontrarán recursos acerca de genética mendeliana, en los que podrán poner en práctica las habilidades y los conocimientos construidos a lo largo de este tema.</w:t>
       </w:r>
     </w:p>
     <w:sectPr>
@@ -936,7 +997,7 @@
 </file>
 
 <file path=word/numbering.xml><?xml version="1.0" encoding="utf-8"?>
-<w:numbering xmlns:wpc="http://schemas.microsoft.com/office/word/2010/wordprocessingCanvas" xmlns:mc="http://schemas.openxmlformats.org/markup-compatibility/2006" xmlns:o="urn:schemas-microsoft-com:office:office" xmlns:r="http://schemas.openxmlformats.org/officeDocument/2006/relationships" xmlns:m="http://schemas.openxmlformats.org/officeDocument/2006/math" xmlns:v="urn:schemas-microsoft-com:vml" xmlns:wp14="http://schemas.microsoft.com/office/word/2010/wordprocessingDrawing" xmlns:wp="http://schemas.openxmlformats.org/drawingml/2006/wordprocessingDrawing" xmlns:w10="urn:schemas-microsoft-com:office:word" xmlns:w="http://schemas.openxmlformats.org/wordprocessingml/2006/main" xmlns:w14="http://schemas.microsoft.com/office/word/2010/wordml" xmlns:w15="http://schemas.microsoft.com/office/word/2012/wordml" xmlns:wpg="http://schemas.microsoft.com/office/word/2010/wordprocessingGroup" xmlns:wpi="http://schemas.microsoft.com/office/word/2010/wordprocessingInk" xmlns:wne="http://schemas.microsoft.com/office/word/2006/wordml" xmlns:wps="http://schemas.microsoft.com/office/word/2010/wordprocessingShape" mc:Ignorable="w14 w15 wp14">
+<w:numbering xmlns:wpc="http://schemas.microsoft.com/office/word/2010/wordprocessingCanvas" xmlns:mc="http://schemas.openxmlformats.org/markup-compatibility/2006" xmlns:o="urn:schemas-microsoft-com:office:office" xmlns:r="http://schemas.openxmlformats.org/officeDocument/2006/relationships" xmlns:m="http://schemas.openxmlformats.org/officeDocument/2006/math" xmlns:v="urn:schemas-microsoft-com:vml" xmlns:wp14="http://schemas.microsoft.com/office/word/2010/wordprocessingDrawing" xmlns:wp="http://schemas.openxmlformats.org/drawingml/2006/wordprocessingDrawing" xmlns:w10="urn:schemas-microsoft-com:office:word" xmlns:w="http://schemas.openxmlformats.org/wordprocessingml/2006/main" xmlns:w14="http://schemas.microsoft.com/office/word/2010/wordml" xmlns:wpg="http://schemas.microsoft.com/office/word/2010/wordprocessingGroup" xmlns:wpi="http://schemas.microsoft.com/office/word/2010/wordprocessingInk" xmlns:wne="http://schemas.microsoft.com/office/word/2006/wordml" xmlns:wps="http://schemas.microsoft.com/office/word/2010/wordprocessingShape" mc:Ignorable="w14 wp14">
   <w:abstractNum w:abstractNumId="0">
     <w:nsid w:val="029072FB"/>
     <w:multiLevelType w:val="hybridMultilevel"/>
@@ -1831,7 +1892,7 @@
 </file>
 
 <file path=word/styles.xml><?xml version="1.0" encoding="utf-8"?>
-<w:styles xmlns:mc="http://schemas.openxmlformats.org/markup-compatibility/2006" xmlns:r="http://schemas.openxmlformats.org/officeDocument/2006/relationships" xmlns:w="http://schemas.openxmlformats.org/wordprocessingml/2006/main" xmlns:w14="http://schemas.microsoft.com/office/word/2010/wordml" xmlns:w15="http://schemas.microsoft.com/office/word/2012/wordml" mc:Ignorable="w14 w15">
+<w:styles xmlns:mc="http://schemas.openxmlformats.org/markup-compatibility/2006" xmlns:r="http://schemas.openxmlformats.org/officeDocument/2006/relationships" xmlns:w="http://schemas.openxmlformats.org/wordprocessingml/2006/main" xmlns:w14="http://schemas.microsoft.com/office/word/2010/wordml" mc:Ignorable="w14">
   <w:docDefaults>
     <w:rPrDefault>
       <w:rPr>
@@ -1845,378 +1906,144 @@
       </w:pPr>
     </w:pPrDefault>
   </w:docDefaults>
-  <w:latentStyles w:defLockedState="0" w:defUIPriority="99" w:defSemiHidden="0" w:defUnhideWhenUsed="0" w:defQFormat="0" w:count="371">
-    <w:lsdException w:name="Normal" w:uiPriority="0" w:qFormat="1"/>
-    <w:lsdException w:name="heading 1" w:uiPriority="9" w:qFormat="1"/>
-    <w:lsdException w:name="heading 2" w:semiHidden="1" w:uiPriority="9" w:unhideWhenUsed="1" w:qFormat="1"/>
-    <w:lsdException w:name="heading 3" w:semiHidden="1" w:uiPriority="9" w:unhideWhenUsed="1" w:qFormat="1"/>
-    <w:lsdException w:name="heading 4" w:semiHidden="1" w:uiPriority="9" w:unhideWhenUsed="1" w:qFormat="1"/>
-    <w:lsdException w:name="heading 5" w:semiHidden="1" w:uiPriority="9" w:unhideWhenUsed="1" w:qFormat="1"/>
-    <w:lsdException w:name="heading 6" w:semiHidden="1" w:uiPriority="9" w:unhideWhenUsed="1" w:qFormat="1"/>
-    <w:lsdException w:name="heading 7" w:semiHidden="1" w:uiPriority="9" w:unhideWhenUsed="1" w:qFormat="1"/>
-    <w:lsdException w:name="heading 8" w:semiHidden="1" w:uiPriority="9" w:unhideWhenUsed="1" w:qFormat="1"/>
-    <w:lsdException w:name="heading 9" w:semiHidden="1" w:uiPriority="9" w:unhideWhenUsed="1" w:qFormat="1"/>
-    <w:lsdException w:name="index 1" w:semiHidden="1" w:unhideWhenUsed="1"/>
-    <w:lsdException w:name="index 2" w:semiHidden="1" w:unhideWhenUsed="1"/>
-    <w:lsdException w:name="index 3" w:semiHidden="1" w:unhideWhenUsed="1"/>
-    <w:lsdException w:name="index 4" w:semiHidden="1" w:unhideWhenUsed="1"/>
-    <w:lsdException w:name="index 5" w:semiHidden="1" w:unhideWhenUsed="1"/>
-    <w:lsdException w:name="index 6" w:semiHidden="1" w:unhideWhenUsed="1"/>
-    <w:lsdException w:name="index 7" w:semiHidden="1" w:unhideWhenUsed="1"/>
-    <w:lsdException w:name="index 8" w:semiHidden="1" w:unhideWhenUsed="1"/>
-    <w:lsdException w:name="index 9" w:semiHidden="1" w:unhideWhenUsed="1"/>
-    <w:lsdException w:name="toc 1" w:semiHidden="1" w:uiPriority="39" w:unhideWhenUsed="1"/>
-    <w:lsdException w:name="toc 2" w:semiHidden="1" w:uiPriority="39" w:unhideWhenUsed="1"/>
-    <w:lsdException w:name="toc 3" w:semiHidden="1" w:uiPriority="39" w:unhideWhenUsed="1"/>
-    <w:lsdException w:name="toc 4" w:semiHidden="1" w:uiPriority="39" w:unhideWhenUsed="1"/>
-    <w:lsdException w:name="toc 5" w:semiHidden="1" w:uiPriority="39" w:unhideWhenUsed="1"/>
-    <w:lsdException w:name="toc 6" w:semiHidden="1" w:uiPriority="39" w:unhideWhenUsed="1"/>
-    <w:lsdException w:name="toc 7" w:semiHidden="1" w:uiPriority="39" w:unhideWhenUsed="1"/>
-    <w:lsdException w:name="toc 8" w:semiHidden="1" w:uiPriority="39" w:unhideWhenUsed="1"/>
-    <w:lsdException w:name="toc 9" w:semiHidden="1" w:uiPriority="39" w:unhideWhenUsed="1"/>
-    <w:lsdException w:name="Normal Indent" w:semiHidden="1" w:unhideWhenUsed="1"/>
-    <w:lsdException w:name="footnote text" w:semiHidden="1" w:unhideWhenUsed="1"/>
-    <w:lsdException w:name="annotation text" w:semiHidden="1" w:unhideWhenUsed="1"/>
-    <w:lsdException w:name="header" w:semiHidden="1" w:unhideWhenUsed="1"/>
-    <w:lsdException w:name="footer" w:semiHidden="1" w:unhideWhenUsed="1"/>
-    <w:lsdException w:name="index heading" w:semiHidden="1" w:unhideWhenUsed="1"/>
-    <w:lsdException w:name="caption" w:semiHidden="1" w:uiPriority="35" w:unhideWhenUsed="1" w:qFormat="1"/>
-    <w:lsdException w:name="table of figures" w:semiHidden="1" w:unhideWhenUsed="1"/>
-    <w:lsdException w:name="envelope address" w:semiHidden="1" w:unhideWhenUsed="1"/>
-    <w:lsdException w:name="envelope return" w:semiHidden="1" w:unhideWhenUsed="1"/>
-    <w:lsdException w:name="footnote reference" w:semiHidden="1" w:unhideWhenUsed="1"/>
-    <w:lsdException w:name="annotation reference" w:semiHidden="1" w:unhideWhenUsed="1"/>
-    <w:lsdException w:name="line number" w:semiHidden="1" w:unhideWhenUsed="1"/>
-    <w:lsdException w:name="page number" w:semiHidden="1" w:unhideWhenUsed="1"/>
-    <w:lsdException w:name="endnote reference" w:semiHidden="1" w:unhideWhenUsed="1"/>
-    <w:lsdException w:name="endnote text" w:semiHidden="1" w:unhideWhenUsed="1"/>
-    <w:lsdException w:name="table of authorities" w:semiHidden="1" w:unhideWhenUsed="1"/>
-    <w:lsdException w:name="macro" w:semiHidden="1" w:unhideWhenUsed="1"/>
-    <w:lsdException w:name="toa heading" w:semiHidden="1" w:unhideWhenUsed="1"/>
-    <w:lsdException w:name="List" w:semiHidden="1" w:unhideWhenUsed="1"/>
-    <w:lsdException w:name="List Bullet" w:semiHidden="1" w:unhideWhenUsed="1"/>
-    <w:lsdException w:name="List Number" w:semiHidden="1" w:unhideWhenUsed="1"/>
-    <w:lsdException w:name="List 2" w:semiHidden="1" w:unhideWhenUsed="1"/>
-    <w:lsdException w:name="List 3" w:semiHidden="1" w:unhideWhenUsed="1"/>
-    <w:lsdException w:name="List 4" w:semiHidden="1" w:unhideWhenUsed="1"/>
-    <w:lsdException w:name="List 5" w:semiHidden="1" w:unhideWhenUsed="1"/>
-    <w:lsdException w:name="List Bullet 2" w:semiHidden="1" w:unhideWhenUsed="1"/>
-    <w:lsdException w:name="List Bullet 3" w:semiHidden="1" w:unhideWhenUsed="1"/>
-    <w:lsdException w:name="List Bullet 4" w:semiHidden="1" w:unhideWhenUsed="1"/>
-    <w:lsdException w:name="List Bullet 5" w:semiHidden="1" w:unhideWhenUsed="1"/>
-    <w:lsdException w:name="List Number 2" w:semiHidden="1" w:unhideWhenUsed="1"/>
-    <w:lsdException w:name="List Number 3" w:semiHidden="1" w:unhideWhenUsed="1"/>
-    <w:lsdException w:name="List Number 4" w:semiHidden="1" w:unhideWhenUsed="1"/>
-    <w:lsdException w:name="List Number 5" w:semiHidden="1" w:unhideWhenUsed="1"/>
-    <w:lsdException w:name="Title" w:uiPriority="10" w:qFormat="1"/>
-    <w:lsdException w:name="Closing" w:semiHidden="1" w:unhideWhenUsed="1"/>
-    <w:lsdException w:name="Signature" w:semiHidden="1" w:unhideWhenUsed="1"/>
-    <w:lsdException w:name="Default Paragraph Font" w:semiHidden="1" w:uiPriority="1" w:unhideWhenUsed="1"/>
-    <w:lsdException w:name="Body Text" w:semiHidden="1" w:unhideWhenUsed="1"/>
-    <w:lsdException w:name="Body Text Indent" w:semiHidden="1" w:unhideWhenUsed="1"/>
-    <w:lsdException w:name="List Continue" w:semiHidden="1" w:unhideWhenUsed="1"/>
-    <w:lsdException w:name="List Continue 2" w:semiHidden="1" w:unhideWhenUsed="1"/>
-    <w:lsdException w:name="List Continue 3" w:semiHidden="1" w:unhideWhenUsed="1"/>
-    <w:lsdException w:name="List Continue 4" w:semiHidden="1" w:unhideWhenUsed="1"/>
-    <w:lsdException w:name="List Continue 5" w:semiHidden="1" w:unhideWhenUsed="1"/>
-    <w:lsdException w:name="Message Header" w:semiHidden="1" w:unhideWhenUsed="1"/>
-    <w:lsdException w:name="Subtitle" w:uiPriority="11" w:qFormat="1"/>
-    <w:lsdException w:name="Salutation" w:semiHidden="1" w:unhideWhenUsed="1"/>
-    <w:lsdException w:name="Date" w:semiHidden="1" w:unhideWhenUsed="1"/>
-    <w:lsdException w:name="Body Text First Indent" w:semiHidden="1" w:unhideWhenUsed="1"/>
-    <w:lsdException w:name="Body Text First Indent 2" w:semiHidden="1" w:unhideWhenUsed="1"/>
-    <w:lsdException w:name="Note Heading" w:semiHidden="1" w:unhideWhenUsed="1"/>
-    <w:lsdException w:name="Body Text 2" w:semiHidden="1" w:unhideWhenUsed="1"/>
-    <w:lsdException w:name="Body Text 3" w:semiHidden="1" w:unhideWhenUsed="1"/>
-    <w:lsdException w:name="Body Text Indent 2" w:semiHidden="1" w:unhideWhenUsed="1"/>
-    <w:lsdException w:name="Body Text Indent 3" w:semiHidden="1" w:unhideWhenUsed="1"/>
-    <w:lsdException w:name="Block Text" w:semiHidden="1" w:unhideWhenUsed="1"/>
-    <w:lsdException w:name="Hyperlink" w:semiHidden="1" w:unhideWhenUsed="1"/>
-    <w:lsdException w:name="FollowedHyperlink" w:semiHidden="1" w:unhideWhenUsed="1"/>
-    <w:lsdException w:name="Strong" w:uiPriority="22" w:qFormat="1"/>
-    <w:lsdException w:name="Emphasis" w:uiPriority="20" w:qFormat="1"/>
-    <w:lsdException w:name="Document Map" w:semiHidden="1" w:unhideWhenUsed="1"/>
-    <w:lsdException w:name="Plain Text" w:semiHidden="1" w:unhideWhenUsed="1"/>
-    <w:lsdException w:name="E-mail Signature" w:semiHidden="1" w:unhideWhenUsed="1"/>
-    <w:lsdException w:name="HTML Top of Form" w:semiHidden="1" w:unhideWhenUsed="1"/>
-    <w:lsdException w:name="HTML Bottom of Form" w:semiHidden="1" w:unhideWhenUsed="1"/>
-    <w:lsdException w:name="Normal (Web)" w:semiHidden="1" w:unhideWhenUsed="1"/>
-    <w:lsdException w:name="HTML Acronym" w:semiHidden="1" w:unhideWhenUsed="1"/>
-    <w:lsdException w:name="HTML Address" w:semiHidden="1" w:unhideWhenUsed="1"/>
-    <w:lsdException w:name="HTML Cite" w:semiHidden="1" w:unhideWhenUsed="1"/>
-    <w:lsdException w:name="HTML Code" w:semiHidden="1" w:unhideWhenUsed="1"/>
-    <w:lsdException w:name="HTML Definition" w:semiHidden="1" w:unhideWhenUsed="1"/>
-    <w:lsdException w:name="HTML Keyboard" w:semiHidden="1" w:unhideWhenUsed="1"/>
-    <w:lsdException w:name="HTML Preformatted" w:semiHidden="1" w:unhideWhenUsed="1"/>
-    <w:lsdException w:name="HTML Sample" w:semiHidden="1" w:unhideWhenUsed="1"/>
-    <w:lsdException w:name="HTML Typewriter" w:semiHidden="1" w:unhideWhenUsed="1"/>
-    <w:lsdException w:name="HTML Variable" w:semiHidden="1" w:unhideWhenUsed="1"/>
-    <w:lsdException w:name="Normal Table" w:semiHidden="1" w:unhideWhenUsed="1"/>
-    <w:lsdException w:name="annotation subject" w:semiHidden="1" w:unhideWhenUsed="1"/>
-    <w:lsdException w:name="No List" w:semiHidden="1" w:unhideWhenUsed="1"/>
-    <w:lsdException w:name="Outline List 1" w:semiHidden="1" w:unhideWhenUsed="1"/>
-    <w:lsdException w:name="Outline List 2" w:semiHidden="1" w:unhideWhenUsed="1"/>
-    <w:lsdException w:name="Outline List 3" w:semiHidden="1" w:unhideWhenUsed="1"/>
-    <w:lsdException w:name="Table Simple 1" w:semiHidden="1" w:unhideWhenUsed="1"/>
-    <w:lsdException w:name="Table Simple 2" w:semiHidden="1" w:unhideWhenUsed="1"/>
-    <w:lsdException w:name="Table Simple 3" w:semiHidden="1" w:unhideWhenUsed="1"/>
-    <w:lsdException w:name="Table Classic 1" w:semiHidden="1" w:unhideWhenUsed="1"/>
-    <w:lsdException w:name="Table Classic 2" w:semiHidden="1" w:unhideWhenUsed="1"/>
-    <w:lsdException w:name="Table Classic 3" w:semiHidden="1" w:unhideWhenUsed="1"/>
-    <w:lsdException w:name="Table Classic 4" w:semiHidden="1" w:unhideWhenUsed="1"/>
-    <w:lsdException w:name="Table Colorful 1" w:semiHidden="1" w:unhideWhenUsed="1"/>
-    <w:lsdException w:name="Table Colorful 2" w:semiHidden="1" w:unhideWhenUsed="1"/>
-    <w:lsdException w:name="Table Colorful 3" w:semiHidden="1" w:unhideWhenUsed="1"/>
-    <w:lsdException w:name="Table Columns 1" w:semiHidden="1" w:unhideWhenUsed="1"/>
-    <w:lsdException w:name="Table Columns 2" w:semiHidden="1" w:unhideWhenUsed="1"/>
-    <w:lsdException w:name="Table Columns 3" w:semiHidden="1" w:unhideWhenUsed="1"/>
-    <w:lsdException w:name="Table Columns 4" w:semiHidden="1" w:unhideWhenUsed="1"/>
-    <w:lsdException w:name="Table Columns 5" w:semiHidden="1" w:unhideWhenUsed="1"/>
-    <w:lsdException w:name="Table Grid 1" w:semiHidden="1" w:unhideWhenUsed="1"/>
-    <w:lsdException w:name="Table Grid 2" w:semiHidden="1" w:unhideWhenUsed="1"/>
-    <w:lsdException w:name="Table Grid 3" w:semiHidden="1" w:unhideWhenUsed="1"/>
-    <w:lsdException w:name="Table Grid 4" w:semiHidden="1" w:unhideWhenUsed="1"/>
-    <w:lsdException w:name="Table Grid 5" w:semiHidden="1" w:unhideWhenUsed="1"/>
-    <w:lsdException w:name="Table Grid 6" w:semiHidden="1" w:unhideWhenUsed="1"/>
-    <w:lsdException w:name="Table Grid 7" w:semiHidden="1" w:unhideWhenUsed="1"/>
-    <w:lsdException w:name="Table Grid 8" w:semiHidden="1" w:unhideWhenUsed="1"/>
-    <w:lsdException w:name="Table List 1" w:semiHidden="1" w:unhideWhenUsed="1"/>
-    <w:lsdException w:name="Table List 2" w:semiHidden="1" w:unhideWhenUsed="1"/>
-    <w:lsdException w:name="Table List 3" w:semiHidden="1" w:unhideWhenUsed="1"/>
-    <w:lsdException w:name="Table List 4" w:semiHidden="1" w:unhideWhenUsed="1"/>
-    <w:lsdException w:name="Table List 5" w:semiHidden="1" w:unhideWhenUsed="1"/>
-    <w:lsdException w:name="Table List 6" w:semiHidden="1" w:unhideWhenUsed="1"/>
-    <w:lsdException w:name="Table List 7" w:semiHidden="1" w:unhideWhenUsed="1"/>
-    <w:lsdException w:name="Table List 8" w:semiHidden="1" w:unhideWhenUsed="1"/>
-    <w:lsdException w:name="Table 3D effects 1" w:semiHidden="1" w:unhideWhenUsed="1"/>
-    <w:lsdException w:name="Table 3D effects 2" w:semiHidden="1" w:unhideWhenUsed="1"/>
-    <w:lsdException w:name="Table 3D effects 3" w:semiHidden="1" w:unhideWhenUsed="1"/>
-    <w:lsdException w:name="Table Contemporary" w:semiHidden="1" w:unhideWhenUsed="1"/>
-    <w:lsdException w:name="Table Elegant" w:semiHidden="1" w:unhideWhenUsed="1"/>
-    <w:lsdException w:name="Table Professional" w:semiHidden="1" w:unhideWhenUsed="1"/>
-    <w:lsdException w:name="Table Subtle 1" w:semiHidden="1" w:unhideWhenUsed="1"/>
-    <w:lsdException w:name="Table Subtle 2" w:semiHidden="1" w:unhideWhenUsed="1"/>
-    <w:lsdException w:name="Table Web 1" w:semiHidden="1" w:unhideWhenUsed="1"/>
-    <w:lsdException w:name="Table Web 2" w:semiHidden="1" w:unhideWhenUsed="1"/>
-    <w:lsdException w:name="Table Web 3" w:semiHidden="1" w:unhideWhenUsed="1"/>
-    <w:lsdException w:name="Balloon Text" w:semiHidden="1" w:unhideWhenUsed="1"/>
-    <w:lsdException w:name="Table Grid" w:uiPriority="59"/>
-    <w:lsdException w:name="Table Theme" w:semiHidden="1" w:unhideWhenUsed="1"/>
-    <w:lsdException w:name="Placeholder Text" w:semiHidden="1"/>
-    <w:lsdException w:name="No Spacing" w:uiPriority="1" w:qFormat="1"/>
-    <w:lsdException w:name="Light Shading" w:uiPriority="60"/>
-    <w:lsdException w:name="Light List" w:uiPriority="61"/>
-    <w:lsdException w:name="Light Grid" w:uiPriority="62"/>
-    <w:lsdException w:name="Medium Shading 1" w:uiPriority="63"/>
-    <w:lsdException w:name="Medium Shading 2" w:uiPriority="64"/>
-    <w:lsdException w:name="Medium List 1" w:uiPriority="65"/>
-    <w:lsdException w:name="Medium List 2" w:uiPriority="66"/>
-    <w:lsdException w:name="Medium Grid 1" w:uiPriority="67"/>
-    <w:lsdException w:name="Medium Grid 2" w:uiPriority="68"/>
-    <w:lsdException w:name="Medium Grid 3" w:uiPriority="69"/>
-    <w:lsdException w:name="Dark List" w:uiPriority="70"/>
-    <w:lsdException w:name="Colorful Shading" w:uiPriority="71"/>
-    <w:lsdException w:name="Colorful List" w:uiPriority="72"/>
-    <w:lsdException w:name="Colorful Grid" w:uiPriority="73"/>
-    <w:lsdException w:name="Light Shading Accent 1" w:uiPriority="60"/>
-    <w:lsdException w:name="Light List Accent 1" w:uiPriority="61"/>
-    <w:lsdException w:name="Light Grid Accent 1" w:uiPriority="62"/>
-    <w:lsdException w:name="Medium Shading 1 Accent 1" w:uiPriority="63"/>
-    <w:lsdException w:name="Medium Shading 2 Accent 1" w:uiPriority="64"/>
-    <w:lsdException w:name="Medium List 1 Accent 1" w:uiPriority="65"/>
-    <w:lsdException w:name="Revision" w:semiHidden="1"/>
-    <w:lsdException w:name="List Paragraph" w:uiPriority="34" w:qFormat="1"/>
-    <w:lsdException w:name="Quote" w:uiPriority="29" w:qFormat="1"/>
-    <w:lsdException w:name="Intense Quote" w:uiPriority="30" w:qFormat="1"/>
-    <w:lsdException w:name="Medium List 2 Accent 1" w:uiPriority="66"/>
-    <w:lsdException w:name="Medium Grid 1 Accent 1" w:uiPriority="67"/>
-    <w:lsdException w:name="Medium Grid 2 Accent 1" w:uiPriority="68"/>
-    <w:lsdException w:name="Medium Grid 3 Accent 1" w:uiPriority="69"/>
-    <w:lsdException w:name="Dark List Accent 1" w:uiPriority="70"/>
-    <w:lsdException w:name="Colorful Shading Accent 1" w:uiPriority="71"/>
-    <w:lsdException w:name="Colorful List Accent 1" w:uiPriority="72"/>
-    <w:lsdException w:name="Colorful Grid Accent 1" w:uiPriority="73"/>
-    <w:lsdException w:name="Light Shading Accent 2" w:uiPriority="60"/>
-    <w:lsdException w:name="Light List Accent 2" w:uiPriority="61"/>
-    <w:lsdException w:name="Light Grid Accent 2" w:uiPriority="62"/>
-    <w:lsdException w:name="Medium Shading 1 Accent 2" w:uiPriority="63"/>
-    <w:lsdException w:name="Medium Shading 2 Accent 2" w:uiPriority="64"/>
-    <w:lsdException w:name="Medium List 1 Accent 2" w:uiPriority="65"/>
-    <w:lsdException w:name="Medium List 2 Accent 2" w:uiPriority="66"/>
-    <w:lsdException w:name="Medium Grid 1 Accent 2" w:uiPriority="67"/>
-    <w:lsdException w:name="Medium Grid 2 Accent 2" w:uiPriority="68"/>
-    <w:lsdException w:name="Medium Grid 3 Accent 2" w:uiPriority="69"/>
-    <w:lsdException w:name="Dark List Accent 2" w:uiPriority="70"/>
-    <w:lsdException w:name="Colorful Shading Accent 2" w:uiPriority="71"/>
-    <w:lsdException w:name="Colorful List Accent 2" w:uiPriority="72"/>
-    <w:lsdException w:name="Colorful Grid Accent 2" w:uiPriority="73"/>
-    <w:lsdException w:name="Light Shading Accent 3" w:uiPriority="60"/>
-    <w:lsdException w:name="Light List Accent 3" w:uiPriority="61"/>
-    <w:lsdException w:name="Light Grid Accent 3" w:uiPriority="62"/>
-    <w:lsdException w:name="Medium Shading 1 Accent 3" w:uiPriority="63"/>
-    <w:lsdException w:name="Medium Shading 2 Accent 3" w:uiPriority="64"/>
-    <w:lsdException w:name="Medium List 1 Accent 3" w:uiPriority="65"/>
-    <w:lsdException w:name="Medium List 2 Accent 3" w:uiPriority="66"/>
-    <w:lsdException w:name="Medium Grid 1 Accent 3" w:uiPriority="67"/>
-    <w:lsdException w:name="Medium Grid 2 Accent 3" w:uiPriority="68"/>
-    <w:lsdException w:name="Medium Grid 3 Accent 3" w:uiPriority="69"/>
-    <w:lsdException w:name="Dark List Accent 3" w:uiPriority="70"/>
-    <w:lsdException w:name="Colorful Shading Accent 3" w:uiPriority="71"/>
-    <w:lsdException w:name="Colorful List Accent 3" w:uiPriority="72"/>
-    <w:lsdException w:name="Colorful Grid Accent 3" w:uiPriority="73"/>
-    <w:lsdException w:name="Light Shading Accent 4" w:uiPriority="60"/>
-    <w:lsdException w:name="Light List Accent 4" w:uiPriority="61"/>
-    <w:lsdException w:name="Light Grid Accent 4" w:uiPriority="62"/>
-    <w:lsdException w:name="Medium Shading 1 Accent 4" w:uiPriority="63"/>
-    <w:lsdException w:name="Medium Shading 2 Accent 4" w:uiPriority="64"/>
-    <w:lsdException w:name="Medium List 1 Accent 4" w:uiPriority="65"/>
-    <w:lsdException w:name="Medium List 2 Accent 4" w:uiPriority="66"/>
-    <w:lsdException w:name="Medium Grid 1 Accent 4" w:uiPriority="67"/>
-    <w:lsdException w:name="Medium Grid 2 Accent 4" w:uiPriority="68"/>
-    <w:lsdException w:name="Medium Grid 3 Accent 4" w:uiPriority="69"/>
-    <w:lsdException w:name="Dark List Accent 4" w:uiPriority="70"/>
-    <w:lsdException w:name="Colorful Shading Accent 4" w:uiPriority="71"/>
-    <w:lsdException w:name="Colorful List Accent 4" w:uiPriority="72"/>
-    <w:lsdException w:name="Colorful Grid Accent 4" w:uiPriority="73"/>
-    <w:lsdException w:name="Light Shading Accent 5" w:uiPriority="60"/>
-    <w:lsdException w:name="Light List Accent 5" w:uiPriority="61"/>
-    <w:lsdException w:name="Light Grid Accent 5" w:uiPriority="62"/>
-    <w:lsdException w:name="Medium Shading 1 Accent 5" w:uiPriority="63"/>
-    <w:lsdException w:name="Medium Shading 2 Accent 5" w:uiPriority="64"/>
-    <w:lsdException w:name="Medium List 1 Accent 5" w:uiPriority="65"/>
-    <w:lsdException w:name="Medium List 2 Accent 5" w:uiPriority="66"/>
-    <w:lsdException w:name="Medium Grid 1 Accent 5" w:uiPriority="67"/>
-    <w:lsdException w:name="Medium Grid 2 Accent 5" w:uiPriority="68"/>
-    <w:lsdException w:name="Medium Grid 3 Accent 5" w:uiPriority="69"/>
-    <w:lsdException w:name="Dark List Accent 5" w:uiPriority="70"/>
-    <w:lsdException w:name="Colorful Shading Accent 5" w:uiPriority="71"/>
-    <w:lsdException w:name="Colorful List Accent 5" w:uiPriority="72"/>
-    <w:lsdException w:name="Colorful Grid Accent 5" w:uiPriority="73"/>
-    <w:lsdException w:name="Light Shading Accent 6" w:uiPriority="60"/>
-    <w:lsdException w:name="Light List Accent 6" w:uiPriority="61"/>
-    <w:lsdException w:name="Light Grid Accent 6" w:uiPriority="62"/>
-    <w:lsdException w:name="Medium Shading 1 Accent 6" w:uiPriority="63"/>
-    <w:lsdException w:name="Medium Shading 2 Accent 6" w:uiPriority="64"/>
-    <w:lsdException w:name="Medium List 1 Accent 6" w:uiPriority="65"/>
-    <w:lsdException w:name="Medium List 2 Accent 6" w:uiPriority="66"/>
-    <w:lsdException w:name="Medium Grid 1 Accent 6" w:uiPriority="67"/>
-    <w:lsdException w:name="Medium Grid 2 Accent 6" w:uiPriority="68"/>
-    <w:lsdException w:name="Medium Grid 3 Accent 6" w:uiPriority="69"/>
-    <w:lsdException w:name="Dark List Accent 6" w:uiPriority="70"/>
-    <w:lsdException w:name="Colorful Shading Accent 6" w:uiPriority="71"/>
-    <w:lsdException w:name="Colorful List Accent 6" w:uiPriority="72"/>
-    <w:lsdException w:name="Colorful Grid Accent 6" w:uiPriority="73"/>
-    <w:lsdException w:name="Subtle Emphasis" w:uiPriority="19" w:qFormat="1"/>
-    <w:lsdException w:name="Intense Emphasis" w:uiPriority="21" w:qFormat="1"/>
-    <w:lsdException w:name="Subtle Reference" w:uiPriority="31" w:qFormat="1"/>
-    <w:lsdException w:name="Intense Reference" w:uiPriority="32" w:qFormat="1"/>
-    <w:lsdException w:name="Book Title" w:uiPriority="33" w:qFormat="1"/>
-    <w:lsdException w:name="Bibliography" w:semiHidden="1" w:uiPriority="37" w:unhideWhenUsed="1"/>
-    <w:lsdException w:name="TOC Heading" w:semiHidden="1" w:uiPriority="39" w:unhideWhenUsed="1" w:qFormat="1"/>
-    <w:lsdException w:name="Plain Table 1" w:uiPriority="41"/>
-    <w:lsdException w:name="Plain Table 2" w:uiPriority="42"/>
-    <w:lsdException w:name="Plain Table 3" w:uiPriority="43"/>
-    <w:lsdException w:name="Plain Table 4" w:uiPriority="44"/>
-    <w:lsdException w:name="Plain Table 5" w:uiPriority="45"/>
-    <w:lsdException w:name="Grid Table Light" w:uiPriority="40"/>
-    <w:lsdException w:name="Grid Table 1 Light" w:uiPriority="46"/>
-    <w:lsdException w:name="Grid Table 2" w:uiPriority="47"/>
-    <w:lsdException w:name="Grid Table 3" w:uiPriority="48"/>
-    <w:lsdException w:name="Grid Table 4" w:uiPriority="49"/>
-    <w:lsdException w:name="Grid Table 5 Dark" w:uiPriority="50"/>
-    <w:lsdException w:name="Grid Table 6 Colorful" w:uiPriority="51"/>
-    <w:lsdException w:name="Grid Table 7 Colorful" w:uiPriority="52"/>
-    <w:lsdException w:name="Grid Table 1 Light Accent 1" w:uiPriority="46"/>
-    <w:lsdException w:name="Grid Table 2 Accent 1" w:uiPriority="47"/>
-    <w:lsdException w:name="Grid Table 3 Accent 1" w:uiPriority="48"/>
-    <w:lsdException w:name="Grid Table 4 Accent 1" w:uiPriority="49"/>
-    <w:lsdException w:name="Grid Table 5 Dark Accent 1" w:uiPriority="50"/>
-    <w:lsdException w:name="Grid Table 6 Colorful Accent 1" w:uiPriority="51"/>
-    <w:lsdException w:name="Grid Table 7 Colorful Accent 1" w:uiPriority="52"/>
-    <w:lsdException w:name="Grid Table 1 Light Accent 2" w:uiPriority="46"/>
-    <w:lsdException w:name="Grid Table 2 Accent 2" w:uiPriority="47"/>
-    <w:lsdException w:name="Grid Table 3 Accent 2" w:uiPriority="48"/>
-    <w:lsdException w:name="Grid Table 4 Accent 2" w:uiPriority="49"/>
-    <w:lsdException w:name="Grid Table 5 Dark Accent 2" w:uiPriority="50"/>
-    <w:lsdException w:name="Grid Table 6 Colorful Accent 2" w:uiPriority="51"/>
-    <w:lsdException w:name="Grid Table 7 Colorful Accent 2" w:uiPriority="52"/>
-    <w:lsdException w:name="Grid Table 1 Light Accent 3" w:uiPriority="46"/>
-    <w:lsdException w:name="Grid Table 2 Accent 3" w:uiPriority="47"/>
-    <w:lsdException w:name="Grid Table 3 Accent 3" w:uiPriority="48"/>
-    <w:lsdException w:name="Grid Table 4 Accent 3" w:uiPriority="49"/>
-    <w:lsdException w:name="Grid Table 5 Dark Accent 3" w:uiPriority="50"/>
-    <w:lsdException w:name="Grid Table 6 Colorful Accent 3" w:uiPriority="51"/>
-    <w:lsdException w:name="Grid Table 7 Colorful Accent 3" w:uiPriority="52"/>
-    <w:lsdException w:name="Grid Table 1 Light Accent 4" w:uiPriority="46"/>
-    <w:lsdException w:name="Grid Table 2 Accent 4" w:uiPriority="47"/>
-    <w:lsdException w:name="Grid Table 3 Accent 4" w:uiPriority="48"/>
-    <w:lsdException w:name="Grid Table 4 Accent 4" w:uiPriority="49"/>
-    <w:lsdException w:name="Grid Table 5 Dark Accent 4" w:uiPriority="50"/>
-    <w:lsdException w:name="Grid Table 6 Colorful Accent 4" w:uiPriority="51"/>
-    <w:lsdException w:name="Grid Table 7 Colorful Accent 4" w:uiPriority="52"/>
-    <w:lsdException w:name="Grid Table 1 Light Accent 5" w:uiPriority="46"/>
-    <w:lsdException w:name="Grid Table 2 Accent 5" w:uiPriority="47"/>
-    <w:lsdException w:name="Grid Table 3 Accent 5" w:uiPriority="48"/>
-    <w:lsdException w:name="Grid Table 4 Accent 5" w:uiPriority="49"/>
-    <w:lsdException w:name="Grid Table 5 Dark Accent 5" w:uiPriority="50"/>
-    <w:lsdException w:name="Grid Table 6 Colorful Accent 5" w:uiPriority="51"/>
-    <w:lsdException w:name="Grid Table 7 Colorful Accent 5" w:uiPriority="52"/>
-    <w:lsdException w:name="Grid Table 1 Light Accent 6" w:uiPriority="46"/>
-    <w:lsdException w:name="Grid Table 2 Accent 6" w:uiPriority="47"/>
-    <w:lsdException w:name="Grid Table 3 Accent 6" w:uiPriority="48"/>
-    <w:lsdException w:name="Grid Table 4 Accent 6" w:uiPriority="49"/>
-    <w:lsdException w:name="Grid Table 5 Dark Accent 6" w:uiPriority="50"/>
-    <w:lsdException w:name="Grid Table 6 Colorful Accent 6" w:uiPriority="51"/>
-    <w:lsdException w:name="Grid Table 7 Colorful Accent 6" w:uiPriority="52"/>
-    <w:lsdException w:name="List Table 1 Light" w:uiPriority="46"/>
-    <w:lsdException w:name="List Table 2" w:uiPriority="47"/>
-    <w:lsdException w:name="List Table 3" w:uiPriority="48"/>
-    <w:lsdException w:name="List Table 4" w:uiPriority="49"/>
-    <w:lsdException w:name="List Table 5 Dark" w:uiPriority="50"/>
-    <w:lsdException w:name="List Table 6 Colorful" w:uiPriority="51"/>
-    <w:lsdException w:name="List Table 7 Colorful" w:uiPriority="52"/>
-    <w:lsdException w:name="List Table 1 Light Accent 1" w:uiPriority="46"/>
-    <w:lsdException w:name="List Table 2 Accent 1" w:uiPriority="47"/>
-    <w:lsdException w:name="List Table 3 Accent 1" w:uiPriority="48"/>
-    <w:lsdException w:name="List Table 4 Accent 1" w:uiPriority="49"/>
-    <w:lsdException w:name="List Table 5 Dark Accent 1" w:uiPriority="50"/>
-    <w:lsdException w:name="List Table 6 Colorful Accent 1" w:uiPriority="51"/>
-    <w:lsdException w:name="List Table 7 Colorful Accent 1" w:uiPriority="52"/>
-    <w:lsdException w:name="List Table 1 Light Accent 2" w:uiPriority="46"/>
-    <w:lsdException w:name="List Table 2 Accent 2" w:uiPriority="47"/>
-    <w:lsdException w:name="List Table 3 Accent 2" w:uiPriority="48"/>
-    <w:lsdException w:name="List Table 4 Accent 2" w:uiPriority="49"/>
-    <w:lsdException w:name="List Table 5 Dark Accent 2" w:uiPriority="50"/>
-    <w:lsdException w:name="List Table 6 Colorful Accent 2" w:uiPriority="51"/>
-    <w:lsdException w:name="List Table 7 Colorful Accent 2" w:uiPriority="52"/>
-    <w:lsdException w:name="List Table 1 Light Accent 3" w:uiPriority="46"/>
-    <w:lsdException w:name="List Table 2 Accent 3" w:uiPriority="47"/>
-    <w:lsdException w:name="List Table 3 Accent 3" w:uiPriority="48"/>
-    <w:lsdException w:name="List Table 4 Accent 3" w:uiPriority="49"/>
-    <w:lsdException w:name="List Table 5 Dark Accent 3" w:uiPriority="50"/>
-    <w:lsdException w:name="List Table 6 Colorful Accent 3" w:uiPriority="51"/>
-    <w:lsdException w:name="List Table 7 Colorful Accent 3" w:uiPriority="52"/>
-    <w:lsdException w:name="List Table 1 Light Accent 4" w:uiPriority="46"/>
-    <w:lsdException w:name="List Table 2 Accent 4" w:uiPriority="47"/>
-    <w:lsdException w:name="List Table 3 Accent 4" w:uiPriority="48"/>
-    <w:lsdException w:name="List Table 4 Accent 4" w:uiPriority="49"/>
-    <w:lsdException w:name="List Table 5 Dark Accent 4" w:uiPriority="50"/>
-    <w:lsdException w:name="List Table 6 Colorful Accent 4" w:uiPriority="51"/>
-    <w:lsdException w:name="List Table 7 Colorful Accent 4" w:uiPriority="52"/>
-    <w:lsdException w:name="List Table 1 Light Accent 5" w:uiPriority="46"/>
-    <w:lsdException w:name="List Table 2 Accent 5" w:uiPriority="47"/>
-    <w:lsdException w:name="List Table 3 Accent 5" w:uiPriority="48"/>
-    <w:lsdException w:name="List Table 4 Accent 5" w:uiPriority="49"/>
-    <w:lsdException w:name="List Table 5 Dark Accent 5" w:uiPriority="50"/>
-    <w:lsdException w:name="List Table 6 Colorful Accent 5" w:uiPriority="51"/>
-    <w:lsdException w:name="List Table 7 Colorful Accent 5" w:uiPriority="52"/>
-    <w:lsdException w:name="List Table 1 Light Accent 6" w:uiPriority="46"/>
-    <w:lsdException w:name="List Table 2 Accent 6" w:uiPriority="47"/>
-    <w:lsdException w:name="List Table 3 Accent 6" w:uiPriority="48"/>
-    <w:lsdException w:name="List Table 4 Accent 6" w:uiPriority="49"/>
-    <w:lsdException w:name="List Table 5 Dark Accent 6" w:uiPriority="50"/>
-    <w:lsdException w:name="List Table 6 Colorful Accent 6" w:uiPriority="51"/>
-    <w:lsdException w:name="List Table 7 Colorful Accent 6" w:uiPriority="52"/>
+  <w:latentStyles w:defLockedState="0" w:defUIPriority="99" w:defSemiHidden="1" w:defUnhideWhenUsed="1" w:defQFormat="0" w:count="267">
+    <w:lsdException w:name="Normal" w:semiHidden="0" w:uiPriority="0" w:unhideWhenUsed="0" w:qFormat="1"/>
+    <w:lsdException w:name="heading 1" w:semiHidden="0" w:uiPriority="9" w:unhideWhenUsed="0" w:qFormat="1"/>
+    <w:lsdException w:name="heading 2" w:uiPriority="9" w:qFormat="1"/>
+    <w:lsdException w:name="heading 3" w:uiPriority="9" w:qFormat="1"/>
+    <w:lsdException w:name="heading 4" w:uiPriority="9" w:qFormat="1"/>
+    <w:lsdException w:name="heading 5" w:uiPriority="9" w:qFormat="1"/>
+    <w:lsdException w:name="heading 6" w:uiPriority="9" w:qFormat="1"/>
+    <w:lsdException w:name="heading 7" w:uiPriority="9" w:qFormat="1"/>
+    <w:lsdException w:name="heading 8" w:uiPriority="9" w:qFormat="1"/>
+    <w:lsdException w:name="heading 9" w:uiPriority="9" w:qFormat="1"/>
+    <w:lsdException w:name="toc 1" w:uiPriority="39"/>
+    <w:lsdException w:name="toc 2" w:uiPriority="39"/>
+    <w:lsdException w:name="toc 3" w:uiPriority="39"/>
+    <w:lsdException w:name="toc 4" w:uiPriority="39"/>
+    <w:lsdException w:name="toc 5" w:uiPriority="39"/>
+    <w:lsdException w:name="toc 6" w:uiPriority="39"/>
+    <w:lsdException w:name="toc 7" w:uiPriority="39"/>
+    <w:lsdException w:name="toc 8" w:uiPriority="39"/>
+    <w:lsdException w:name="toc 9" w:uiPriority="39"/>
+    <w:lsdException w:name="caption" w:uiPriority="35" w:qFormat="1"/>
+    <w:lsdException w:name="Title" w:semiHidden="0" w:uiPriority="10" w:unhideWhenUsed="0" w:qFormat="1"/>
+    <w:lsdException w:name="Default Paragraph Font" w:uiPriority="1"/>
+    <w:lsdException w:name="Subtitle" w:semiHidden="0" w:uiPriority="11" w:unhideWhenUsed="0" w:qFormat="1"/>
+    <w:lsdException w:name="Strong" w:semiHidden="0" w:uiPriority="22" w:unhideWhenUsed="0" w:qFormat="1"/>
+    <w:lsdException w:name="Emphasis" w:semiHidden="0" w:uiPriority="20" w:unhideWhenUsed="0" w:qFormat="1"/>
+    <w:lsdException w:name="Table Grid" w:semiHidden="0" w:uiPriority="59" w:unhideWhenUsed="0"/>
+    <w:lsdException w:name="Placeholder Text" w:unhideWhenUsed="0"/>
+    <w:lsdException w:name="No Spacing" w:semiHidden="0" w:uiPriority="1" w:unhideWhenUsed="0" w:qFormat="1"/>
+    <w:lsdException w:name="Light Shading" w:semiHidden="0" w:uiPriority="60" w:unhideWhenUsed="0"/>
+    <w:lsdException w:name="Light List" w:semiHidden="0" w:uiPriority="61" w:unhideWhenUsed="0"/>
+    <w:lsdException w:name="Light Grid" w:semiHidden="0" w:uiPriority="62" w:unhideWhenUsed="0"/>
+    <w:lsdException w:name="Medium Shading 1" w:semiHidden="0" w:uiPriority="63" w:unhideWhenUsed="0"/>
+    <w:lsdException w:name="Medium Shading 2" w:semiHidden="0" w:uiPriority="64" w:unhideWhenUsed="0"/>
+    <w:lsdException w:name="Medium List 1" w:semiHidden="0" w:uiPriority="65" w:unhideWhenUsed="0"/>
+    <w:lsdException w:name="Medium List 2" w:semiHidden="0" w:uiPriority="66" w:unhideWhenUsed="0"/>
+    <w:lsdException w:name="Medium Grid 1" w:semiHidden="0" w:uiPriority="67" w:unhideWhenUsed="0"/>
+    <w:lsdException w:name="Medium Grid 2" w:semiHidden="0" w:uiPriority="68" w:unhideWhenUsed="0"/>
+    <w:lsdException w:name="Medium Grid 3" w:semiHidden="0" w:uiPriority="69" w:unhideWhenUsed="0"/>
+    <w:lsdException w:name="Dark List" w:semiHidden="0" w:uiPriority="70" w:unhideWhenUsed="0"/>
+    <w:lsdException w:name="Colorful Shading" w:semiHidden="0" w:uiPriority="71" w:unhideWhenUsed="0"/>
+    <w:lsdException w:name="Colorful List" w:semiHidden="0" w:uiPriority="72" w:unhideWhenUsed="0"/>
+    <w:lsdException w:name="Colorful Grid" w:semiHidden="0" w:uiPriority="73" w:unhideWhenUsed="0"/>
+    <w:lsdException w:name="Light Shading Accent 1" w:semiHidden="0" w:uiPriority="60" w:unhideWhenUsed="0"/>
+    <w:lsdException w:name="Light List Accent 1" w:semiHidden="0" w:uiPriority="61" w:unhideWhenUsed="0"/>
+    <w:lsdException w:name="Light Grid Accent 1" w:semiHidden="0" w:uiPriority="62" w:unhideWhenUsed="0"/>
+    <w:lsdException w:name="Medium Shading 1 Accent 1" w:semiHidden="0" w:uiPriority="63" w:unhideWhenUsed="0"/>
+    <w:lsdException w:name="Medium Shading 2 Accent 1" w:semiHidden="0" w:uiPriority="64" w:unhideWhenUsed="0"/>
+    <w:lsdException w:name="Medium List 1 Accent 1" w:semiHidden="0" w:uiPriority="65" w:unhideWhenUsed="0"/>
+    <w:lsdException w:name="Revision" w:unhideWhenUsed="0"/>
+    <w:lsdException w:name="List Paragraph" w:semiHidden="0" w:uiPriority="34" w:unhideWhenUsed="0" w:qFormat="1"/>
+    <w:lsdException w:name="Quote" w:semiHidden="0" w:uiPriority="29" w:unhideWhenUsed="0" w:qFormat="1"/>
+    <w:lsdException w:name="Intense Quote" w:semiHidden="0" w:uiPriority="30" w:unhideWhenUsed="0" w:qFormat="1"/>
+    <w:lsdException w:name="Medium List 2 Accent 1" w:semiHidden="0" w:uiPriority="66" w:unhideWhenUsed="0"/>
+    <w:lsdException w:name="Medium Grid 1 Accent 1" w:semiHidden="0" w:uiPriority="67" w:unhideWhenUsed="0"/>
+    <w:lsdException w:name="Medium Grid 2 Accent 1" w:semiHidden="0" w:uiPriority="68" w:unhideWhenUsed="0"/>
+    <w:lsdException w:name="Medium Grid 3 Accent 1" w:semiHidden="0" w:uiPriority="69" w:unhideWhenUsed="0"/>
+    <w:lsdException w:name="Dark List Accent 1" w:semiHidden="0" w:uiPriority="70" w:unhideWhenUsed="0"/>
+    <w:lsdException w:name="Colorful Shading Accent 1" w:semiHidden="0" w:uiPriority="71" w:unhideWhenUsed="0"/>
+    <w:lsdException w:name="Colorful List Accent 1" w:semiHidden="0" w:uiPriority="72" w:unhideWhenUsed="0"/>
+    <w:lsdException w:name="Colorful Grid Accent 1" w:semiHidden="0" w:uiPriority="73" w:unhideWhenUsed="0"/>
+    <w:lsdException w:name="Light Shading Accent 2" w:semiHidden="0" w:uiPriority="60" w:unhideWhenUsed="0"/>
+    <w:lsdException w:name="Light List Accent 2" w:semiHidden="0" w:uiPriority="61" w:unhideWhenUsed="0"/>
+    <w:lsdException w:name="Light Grid Accent 2" w:semiHidden="0" w:uiPriority="62" w:unhideWhenUsed="0"/>
+    <w:lsdException w:name="Medium Shading 1 Accent 2" w:semiHidden="0" w:uiPriority="63" w:unhideWhenUsed="0"/>
+    <w:lsdException w:name="Medium Shading 2 Accent 2" w:semiHidden="0" w:uiPriority="64" w:unhideWhenUsed="0"/>
+    <w:lsdException w:name="Medium List 1 Accent 2" w:semiHidden="0" w:uiPriority="65" w:unhideWhenUsed="0"/>
+    <w:lsdException w:name="Medium List 2 Accent 2" w:semiHidden="0" w:uiPriority="66" w:unhideWhenUsed="0"/>
+    <w:lsdException w:name="Medium Grid 1 Accent 2" w:semiHidden="0" w:uiPriority="67" w:unhideWhenUsed="0"/>
+    <w:lsdException w:name="Medium Grid 2 Accent 2" w:semiHidden="0" w:uiPriority="68" w:unhideWhenUsed="0"/>
+    <w:lsdException w:name="Medium Grid 3 Accent 2" w:semiHidden="0" w:uiPriority="69" w:unhideWhenUsed="0"/>
+    <w:lsdException w:name="Dark List Accent 2" w:semiHidden="0" w:uiPriority="70" w:unhideWhenUsed="0"/>
+    <w:lsdException w:name="Colorful Shading Accent 2" w:semiHidden="0" w:uiPriority="71" w:unhideWhenUsed="0"/>
+    <w:lsdException w:name="Colorful List Accent 2" w:semiHidden="0" w:uiPriority="72" w:unhideWhenUsed="0"/>
+    <w:lsdException w:name="Colorful Grid Accent 2" w:semiHidden="0" w:uiPriority="73" w:unhideWhenUsed="0"/>
+    <w:lsdException w:name="Light Shading Accent 3" w:semiHidden="0" w:uiPriority="60" w:unhideWhenUsed="0"/>
+    <w:lsdException w:name="Light List Accent 3" w:semiHidden="0" w:uiPriority="61" w:unhideWhenUsed="0"/>
+    <w:lsdException w:name="Light Grid Accent 3" w:semiHidden="0" w:uiPriority="62" w:unhideWhenUsed="0"/>
+    <w:lsdException w:name="Medium Shading 1 Accent 3" w:semiHidden="0" w:uiPriority="63" w:unhideWhenUsed="0"/>
+    <w:lsdException w:name="Medium Shading 2 Accent 3" w:semiHidden="0" w:uiPriority="64" w:unhideWhenUsed="0"/>
+    <w:lsdException w:name="Medium List 1 Accent 3" w:semiHidden="0" w:uiPriority="65" w:unhideWhenUsed="0"/>
+    <w:lsdException w:name="Medium List 2 Accent 3" w:semiHidden="0" w:uiPriority="66" w:unhideWhenUsed="0"/>
+    <w:lsdException w:name="Medium Grid 1 Accent 3" w:semiHidden="0" w:uiPriority="67" w:unhideWhenUsed="0"/>
+    <w:lsdException w:name="Medium Grid 2 Accent 3" w:semiHidden="0" w:uiPriority="68" w:unhideWhenUsed="0"/>
+    <w:lsdException w:name="Medium Grid 3 Accent 3" w:semiHidden="0" w:uiPriority="69" w:unhideWhenUsed="0"/>
+    <w:lsdException w:name="Dark List Accent 3" w:semiHidden="0" w:uiPriority="70" w:unhideWhenUsed="0"/>
+    <w:lsdException w:name="Colorful Shading Accent 3" w:semiHidden="0" w:uiPriority="71" w:unhideWhenUsed="0"/>
+    <w:lsdException w:name="Colorful List Accent 3" w:semiHidden="0" w:uiPriority="72" w:unhideWhenUsed="0"/>
+    <w:lsdException w:name="Colorful Grid Accent 3" w:semiHidden="0" w:uiPriority="73" w:unhideWhenUsed="0"/>
+    <w:lsdException w:name="Light Shading Accent 4" w:semiHidden="0" w:uiPriority="60" w:unhideWhenUsed="0"/>
+    <w:lsdException w:name="Light List Accent 4" w:semiHidden="0" w:uiPriority="61" w:unhideWhenUsed="0"/>
+    <w:lsdException w:name="Light Grid Accent 4" w:semiHidden="0" w:uiPriority="62" w:unhideWhenUsed="0"/>
+    <w:lsdException w:name="Medium Shading 1 Accent 4" w:semiHidden="0" w:uiPriority="63" w:unhideWhenUsed="0"/>
+    <w:lsdException w:name="Medium Shading 2 Accent 4" w:semiHidden="0" w:uiPriority="64" w:unhideWhenUsed="0"/>
+    <w:lsdException w:name="Medium List 1 Accent 4" w:semiHidden="0" w:uiPriority="65" w:unhideWhenUsed="0"/>
+    <w:lsdException w:name="Medium List 2 Accent 4" w:semiHidden="0" w:uiPriority="66" w:unhideWhenUsed="0"/>
+    <w:lsdException w:name="Medium Grid 1 Accent 4" w:semiHidden="0" w:uiPriority="67" w:unhideWhenUsed="0"/>
+    <w:lsdException w:name="Medium Grid 2 Accent 4" w:semiHidden="0" w:uiPriority="68" w:unhideWhenUsed="0"/>
+    <w:lsdException w:name="Medium Grid 3 Accent 4" w:semiHidden="0" w:uiPriority="69" w:unhideWhenUsed="0"/>
+    <w:lsdException w:name="Dark List Accent 4" w:semiHidden="0" w:uiPriority="70" w:unhideWhenUsed="0"/>
+    <w:lsdException w:name="Colorful Shading Accent 4" w:semiHidden="0" w:uiPriority="71" w:unhideWhenUsed="0"/>
+    <w:lsdException w:name="Colorful List Accent 4" w:semiHidden="0" w:uiPriority="72" w:unhideWhenUsed="0"/>
+    <w:lsdException w:name="Colorful Grid Accent 4" w:semiHidden="0" w:uiPriority="73" w:unhideWhenUsed="0"/>
+    <w:lsdException w:name="Light Shading Accent 5" w:semiHidden="0" w:uiPriority="60" w:unhideWhenUsed="0"/>
+    <w:lsdException w:name="Light List Accent 5" w:semiHidden="0" w:uiPriority="61" w:unhideWhenUsed="0"/>
+    <w:lsdException w:name="Light Grid Accent 5" w:semiHidden="0" w:uiPriority="62" w:unhideWhenUsed="0"/>
+    <w:lsdException w:name="Medium Shading 1 Accent 5" w:semiHidden="0" w:uiPriority="63" w:unhideWhenUsed="0"/>
+    <w:lsdException w:name="Medium Shading 2 Accent 5" w:semiHidden="0" w:uiPriority="64" w:unhideWhenUsed="0"/>
+    <w:lsdException w:name="Medium List 1 Accent 5" w:semiHidden="0" w:uiPriority="65" w:unhideWhenUsed="0"/>
+    <w:lsdException w:name="Medium List 2 Accent 5" w:semiHidden="0" w:uiPriority="66" w:unhideWhenUsed="0"/>
+    <w:lsdException w:name="Medium Grid 1 Accent 5" w:semiHidden="0" w:uiPriority="67" w:unhideWhenUsed="0"/>
+    <w:lsdException w:name="Medium Grid 2 Accent 5" w:semiHidden="0" w:uiPriority="68" w:unhideWhenUsed="0"/>
+    <w:lsdException w:name="Medium Grid 3 Accent 5" w:semiHidden="0" w:uiPriority="69" w:unhideWhenUsed="0"/>
+    <w:lsdException w:name="Dark List Accent 5" w:semiHidden="0" w:uiPriority="70" w:unhideWhenUsed="0"/>
+    <w:lsdException w:name="Colorful Shading Accent 5" w:semiHidden="0" w:uiPriority="71" w:unhideWhenUsed="0"/>
+    <w:lsdException w:name="Colorful List Accent 5" w:semiHidden="0" w:uiPriority="72" w:unhideWhenUsed="0"/>
+    <w:lsdException w:name="Colorful Grid Accent 5" w:semiHidden="0" w:uiPriority="73" w:unhideWhenUsed="0"/>
+    <w:lsdException w:name="Light Shading Accent 6" w:semiHidden="0" w:uiPriority="60" w:unhideWhenUsed="0"/>
+    <w:lsdException w:name="Light List Accent 6" w:semiHidden="0" w:uiPriority="61" w:unhideWhenUsed="0"/>
+    <w:lsdException w:name="Light Grid Accent 6" w:semiHidden="0" w:uiPriority="62" w:unhideWhenUsed="0"/>
+    <w:lsdException w:name="Medium Shading 1 Accent 6" w:semiHidden="0" w:uiPriority="63" w:unhideWhenUsed="0"/>
+    <w:lsdException w:name="Medium Shading 2 Accent 6" w:semiHidden="0" w:uiPriority="64" w:unhideWhenUsed="0"/>
+    <w:lsdException w:name="Medium List 1 Accent 6" w:semiHidden="0" w:uiPriority="65" w:unhideWhenUsed="0"/>
+    <w:lsdException w:name="Medium List 2 Accent 6" w:semiHidden="0" w:uiPriority="66" w:unhideWhenUsed="0"/>
+    <w:lsdException w:name="Medium Grid 1 Accent 6" w:semiHidden="0" w:uiPriority="67" w:unhideWhenUsed="0"/>
+    <w:lsdException w:name="Medium Grid 2 Accent 6" w:semiHidden="0" w:uiPriority="68" w:unhideWhenUsed="0"/>
+    <w:lsdException w:name="Medium Grid 3 Accent 6" w:semiHidden="0" w:uiPriority="69" w:unhideWhenUsed="0"/>
+    <w:lsdException w:name="Dark List Accent 6" w:semiHidden="0" w:uiPriority="70" w:unhideWhenUsed="0"/>
+    <w:lsdException w:name="Colorful Shading Accent 6" w:semiHidden="0" w:uiPriority="71" w:unhideWhenUsed="0"/>
+    <w:lsdException w:name="Colorful List Accent 6" w:semiHidden="0" w:uiPriority="72" w:unhideWhenUsed="0"/>
+    <w:lsdException w:name="Colorful Grid Accent 6" w:semiHidden="0" w:uiPriority="73" w:unhideWhenUsed="0"/>
+    <w:lsdException w:name="Subtle Emphasis" w:semiHidden="0" w:uiPriority="19" w:unhideWhenUsed="0" w:qFormat="1"/>
+    <w:lsdException w:name="Intense Emphasis" w:semiHidden="0" w:uiPriority="21" w:unhideWhenUsed="0" w:qFormat="1"/>
+    <w:lsdException w:name="Subtle Reference" w:semiHidden="0" w:uiPriority="31" w:unhideWhenUsed="0" w:qFormat="1"/>
+    <w:lsdException w:name="Intense Reference" w:semiHidden="0" w:uiPriority="32" w:unhideWhenUsed="0" w:qFormat="1"/>
+    <w:lsdException w:name="Book Title" w:semiHidden="0" w:uiPriority="33" w:unhideWhenUsed="0" w:qFormat="1"/>
+    <w:lsdException w:name="Bibliography" w:uiPriority="37"/>
+    <w:lsdException w:name="TOC Heading" w:uiPriority="39" w:qFormat="1"/>
   </w:latentStyles>
   <w:style w:type="paragraph" w:default="1" w:styleId="Normal">
     <w:name w:val="Normal"/>
@@ -2497,6 +2324,196 @@
       <w:rFonts w:ascii="Times New Roman" w:eastAsia="Times New Roman" w:hAnsi="Times New Roman" w:cs="Times New Roman"/>
       <w:lang w:val="en-US" w:eastAsia="en-US"/>
     </w:rPr>
+  </w:style>
+</w:styles>
+</file>
+
+<file path=word/stylesWithEffects.xml><?xml version="1.0" encoding="utf-8"?>
+<w:styles xmlns:wpc="http://schemas.microsoft.com/office/word/2010/wordprocessingCanvas" xmlns:mc="http://schemas.openxmlformats.org/markup-compatibility/2006" xmlns:o="urn:schemas-microsoft-com:office:office" xmlns:r="http://schemas.openxmlformats.org/officeDocument/2006/relationships" xmlns:m="http://schemas.openxmlformats.org/officeDocument/2006/math" xmlns:v="urn:schemas-microsoft-com:vml" xmlns:wp14="http://schemas.microsoft.com/office/word/2010/wordprocessingDrawing" xmlns:wp="http://schemas.openxmlformats.org/drawingml/2006/wordprocessingDrawing" xmlns:w10="urn:schemas-microsoft-com:office:word" xmlns:w="http://schemas.openxmlformats.org/wordprocessingml/2006/main" xmlns:w14="http://schemas.microsoft.com/office/word/2010/wordml" xmlns:wpg="http://schemas.microsoft.com/office/word/2010/wordprocessingGroup" xmlns:wpi="http://schemas.microsoft.com/office/word/2010/wordprocessingInk" xmlns:wne="http://schemas.microsoft.com/office/word/2006/wordml" xmlns:wps="http://schemas.microsoft.com/office/word/2010/wordprocessingShape" mc:Ignorable="w14 wp14">
+  <w:docDefaults>
+    <w:rPrDefault>
+      <w:rPr>
+        <w:rFonts w:asciiTheme="minorHAnsi" w:eastAsiaTheme="minorEastAsia" w:hAnsiTheme="minorHAnsi" w:cstheme="minorBidi"/>
+        <w:sz w:val="22"/>
+        <w:szCs w:val="22"/>
+        <w:lang w:val="es-CO" w:eastAsia="es-CO" w:bidi="ar-SA"/>
+      </w:rPr>
+    </w:rPrDefault>
+    <w:pPrDefault>
+      <w:pPr>
+        <w:spacing w:after="200" w:line="276" w:lineRule="auto"/>
+      </w:pPr>
+    </w:pPrDefault>
+  </w:docDefaults>
+  <w:latentStyles w:defLockedState="0" w:defUIPriority="99" w:defSemiHidden="1" w:defUnhideWhenUsed="1" w:defQFormat="0" w:count="267">
+    <w:lsdException w:name="Normal" w:semiHidden="0" w:uiPriority="0" w:unhideWhenUsed="0" w:qFormat="1"/>
+    <w:lsdException w:name="heading 1" w:semiHidden="0" w:uiPriority="9" w:unhideWhenUsed="0" w:qFormat="1"/>
+    <w:lsdException w:name="heading 2" w:uiPriority="9" w:qFormat="1"/>
+    <w:lsdException w:name="heading 3" w:uiPriority="9" w:qFormat="1"/>
+    <w:lsdException w:name="heading 4" w:uiPriority="9" w:qFormat="1"/>
+    <w:lsdException w:name="heading 5" w:uiPriority="9" w:qFormat="1"/>
+    <w:lsdException w:name="heading 6" w:uiPriority="9" w:qFormat="1"/>
+    <w:lsdException w:name="heading 7" w:uiPriority="9" w:qFormat="1"/>
+    <w:lsdException w:name="heading 8" w:uiPriority="9" w:qFormat="1"/>
+    <w:lsdException w:name="heading 9" w:uiPriority="9" w:qFormat="1"/>
+    <w:lsdException w:name="toc 1" w:uiPriority="39"/>
+    <w:lsdException w:name="toc 2" w:uiPriority="39"/>
+    <w:lsdException w:name="toc 3" w:uiPriority="39"/>
+    <w:lsdException w:name="toc 4" w:uiPriority="39"/>
+    <w:lsdException w:name="toc 5" w:uiPriority="39"/>
+    <w:lsdException w:name="toc 6" w:uiPriority="39"/>
+    <w:lsdException w:name="toc 7" w:uiPriority="39"/>
+    <w:lsdException w:name="toc 8" w:uiPriority="39"/>
+    <w:lsdException w:name="toc 9" w:uiPriority="39"/>
+    <w:lsdException w:name="caption" w:uiPriority="35" w:qFormat="1"/>
+    <w:lsdException w:name="Title" w:semiHidden="0" w:uiPriority="10" w:unhideWhenUsed="0" w:qFormat="1"/>
+    <w:lsdException w:name="Default Paragraph Font" w:uiPriority="1"/>
+    <w:lsdException w:name="Subtitle" w:semiHidden="0" w:uiPriority="11" w:unhideWhenUsed="0" w:qFormat="1"/>
+    <w:lsdException w:name="Strong" w:semiHidden="0" w:uiPriority="22" w:unhideWhenUsed="0" w:qFormat="1"/>
+    <w:lsdException w:name="Emphasis" w:semiHidden="0" w:uiPriority="20" w:unhideWhenUsed="0" w:qFormat="1"/>
+    <w:lsdException w:name="Table Grid" w:semiHidden="0" w:uiPriority="59" w:unhideWhenUsed="0"/>
+    <w:lsdException w:name="Placeholder Text" w:unhideWhenUsed="0"/>
+    <w:lsdException w:name="No Spacing" w:semiHidden="0" w:uiPriority="1" w:unhideWhenUsed="0" w:qFormat="1"/>
+    <w:lsdException w:name="Light Shading" w:semiHidden="0" w:uiPriority="60" w:unhideWhenUsed="0"/>
+    <w:lsdException w:name="Light List" w:semiHidden="0" w:uiPriority="61" w:unhideWhenUsed="0"/>
+    <w:lsdException w:name="Light Grid" w:semiHidden="0" w:uiPriority="62" w:unhideWhenUsed="0"/>
+    <w:lsdException w:name="Medium Shading 1" w:semiHidden="0" w:uiPriority="63" w:unhideWhenUsed="0"/>
+    <w:lsdException w:name="Medium Shading 2" w:semiHidden="0" w:uiPriority="64" w:unhideWhenUsed="0"/>
+    <w:lsdException w:name="Medium List 1" w:semiHidden="0" w:uiPriority="65" w:unhideWhenUsed="0"/>
+    <w:lsdException w:name="Medium List 2" w:semiHidden="0" w:uiPriority="66" w:unhideWhenUsed="0"/>
+    <w:lsdException w:name="Medium Grid 1" w:semiHidden="0" w:uiPriority="67" w:unhideWhenUsed="0"/>
+    <w:lsdException w:name="Medium Grid 2" w:semiHidden="0" w:uiPriority="68" w:unhideWhenUsed="0"/>
+    <w:lsdException w:name="Medium Grid 3" w:semiHidden="0" w:uiPriority="69" w:unhideWhenUsed="0"/>
+    <w:lsdException w:name="Dark List" w:semiHidden="0" w:uiPriority="70" w:unhideWhenUsed="0"/>
+    <w:lsdException w:name="Colorful Shading" w:semiHidden="0" w:uiPriority="71" w:unhideWhenUsed="0"/>
+    <w:lsdException w:name="Colorful List" w:semiHidden="0" w:uiPriority="72" w:unhideWhenUsed="0"/>
+    <w:lsdException w:name="Colorful Grid" w:semiHidden="0" w:uiPriority="73" w:unhideWhenUsed="0"/>
+    <w:lsdException w:name="Light Shading Accent 1" w:semiHidden="0" w:uiPriority="60" w:unhideWhenUsed="0"/>
+    <w:lsdException w:name="Light List Accent 1" w:semiHidden="0" w:uiPriority="61" w:unhideWhenUsed="0"/>
+    <w:lsdException w:name="Light Grid Accent 1" w:semiHidden="0" w:uiPriority="62" w:unhideWhenUsed="0"/>
+    <w:lsdException w:name="Medium Shading 1 Accent 1" w:semiHidden="0" w:uiPriority="63" w:unhideWhenUsed="0"/>
+    <w:lsdException w:name="Medium Shading 2 Accent 1" w:semiHidden="0" w:uiPriority="64" w:unhideWhenUsed="0"/>
+    <w:lsdException w:name="Medium List 1 Accent 1" w:semiHidden="0" w:uiPriority="65" w:unhideWhenUsed="0"/>
+    <w:lsdException w:name="Revision" w:unhideWhenUsed="0"/>
+    <w:lsdException w:name="List Paragraph" w:semiHidden="0" w:uiPriority="34" w:unhideWhenUsed="0" w:qFormat="1"/>
+    <w:lsdException w:name="Quote" w:semiHidden="0" w:uiPriority="29" w:unhideWhenUsed="0" w:qFormat="1"/>
+    <w:lsdException w:name="Intense Quote" w:semiHidden="0" w:uiPriority="30" w:unhideWhenUsed="0" w:qFormat="1"/>
+    <w:lsdException w:name="Medium List 2 Accent 1" w:semiHidden="0" w:uiPriority="66" w:unhideWhenUsed="0"/>
+    <w:lsdException w:name="Medium Grid 1 Accent 1" w:semiHidden="0" w:uiPriority="67" w:unhideWhenUsed="0"/>
+    <w:lsdException w:name="Medium Grid 2 Accent 1" w:semiHidden="0" w:uiPriority="68" w:unhideWhenUsed="0"/>
+    <w:lsdException w:name="Medium Grid 3 Accent 1" w:semiHidden="0" w:uiPriority="69" w:unhideWhenUsed="0"/>
+    <w:lsdException w:name="Dark List Accent 1" w:semiHidden="0" w:uiPriority="70" w:unhideWhenUsed="0"/>
+    <w:lsdException w:name="Colorful Shading Accent 1" w:semiHidden="0" w:uiPriority="71" w:unhideWhenUsed="0"/>
+    <w:lsdException w:name="Colorful List Accent 1" w:semiHidden="0" w:uiPriority="72" w:unhideWhenUsed="0"/>
+    <w:lsdException w:name="Colorful Grid Accent 1" w:semiHidden="0" w:uiPriority="73" w:unhideWhenUsed="0"/>
+    <w:lsdException w:name="Light Shading Accent 2" w:semiHidden="0" w:uiPriority="60" w:unhideWhenUsed="0"/>
+    <w:lsdException w:name="Light List Accent 2" w:semiHidden="0" w:uiPriority="61" w:unhideWhenUsed="0"/>
+    <w:lsdException w:name="Light Grid Accent 2" w:semiHidden="0" w:uiPriority="62" w:unhideWhenUsed="0"/>
+    <w:lsdException w:name="Medium Shading 1 Accent 2" w:semiHidden="0" w:uiPriority="63" w:unhideWhenUsed="0"/>
+    <w:lsdException w:name="Medium Shading 2 Accent 2" w:semiHidden="0" w:uiPriority="64" w:unhideWhenUsed="0"/>
+    <w:lsdException w:name="Medium List 1 Accent 2" w:semiHidden="0" w:uiPriority="65" w:unhideWhenUsed="0"/>
+    <w:lsdException w:name="Medium List 2 Accent 2" w:semiHidden="0" w:uiPriority="66" w:unhideWhenUsed="0"/>
+    <w:lsdException w:name="Medium Grid 1 Accent 2" w:semiHidden="0" w:uiPriority="67" w:unhideWhenUsed="0"/>
+    <w:lsdException w:name="Medium Grid 2 Accent 2" w:semiHidden="0" w:uiPriority="68" w:unhideWhenUsed="0"/>
+    <w:lsdException w:name="Medium Grid 3 Accent 2" w:semiHidden="0" w:uiPriority="69" w:unhideWhenUsed="0"/>
+    <w:lsdException w:name="Dark List Accent 2" w:semiHidden="0" w:uiPriority="70" w:unhideWhenUsed="0"/>
+    <w:lsdException w:name="Colorful Shading Accent 2" w:semiHidden="0" w:uiPriority="71" w:unhideWhenUsed="0"/>
+    <w:lsdException w:name="Colorful List Accent 2" w:semiHidden="0" w:uiPriority="72" w:unhideWhenUsed="0"/>
+    <w:lsdException w:name="Colorful Grid Accent 2" w:semiHidden="0" w:uiPriority="73" w:unhideWhenUsed="0"/>
+    <w:lsdException w:name="Light Shading Accent 3" w:semiHidden="0" w:uiPriority="60" w:unhideWhenUsed="0"/>
+    <w:lsdException w:name="Light List Accent 3" w:semiHidden="0" w:uiPriority="61" w:unhideWhenUsed="0"/>
+    <w:lsdException w:name="Light Grid Accent 3" w:semiHidden="0" w:uiPriority="62" w:unhideWhenUsed="0"/>
+    <w:lsdException w:name="Medium Shading 1 Accent 3" w:semiHidden="0" w:uiPriority="63" w:unhideWhenUsed="0"/>
+    <w:lsdException w:name="Medium Shading 2 Accent 3" w:semiHidden="0" w:uiPriority="64" w:unhideWhenUsed="0"/>
+    <w:lsdException w:name="Medium List 1 Accent 3" w:semiHidden="0" w:uiPriority="65" w:unhideWhenUsed="0"/>
+    <w:lsdException w:name="Medium List 2 Accent 3" w:semiHidden="0" w:uiPriority="66" w:unhideWhenUsed="0"/>
+    <w:lsdException w:name="Medium Grid 1 Accent 3" w:semiHidden="0" w:uiPriority="67" w:unhideWhenUsed="0"/>
+    <w:lsdException w:name="Medium Grid 2 Accent 3" w:semiHidden="0" w:uiPriority="68" w:unhideWhenUsed="0"/>
+    <w:lsdException w:name="Medium Grid 3 Accent 3" w:semiHidden="0" w:uiPriority="69" w:unhideWhenUsed="0"/>
+    <w:lsdException w:name="Dark List Accent 3" w:semiHidden="0" w:uiPriority="70" w:unhideWhenUsed="0"/>
+    <w:lsdException w:name="Colorful Shading Accent 3" w:semiHidden="0" w:uiPriority="71" w:unhideWhenUsed="0"/>
+    <w:lsdException w:name="Colorful List Accent 3" w:semiHidden="0" w:uiPriority="72" w:unhideWhenUsed="0"/>
+    <w:lsdException w:name="Colorful Grid Accent 3" w:semiHidden="0" w:uiPriority="73" w:unhideWhenUsed="0"/>
+    <w:lsdException w:name="Light Shading Accent 4" w:semiHidden="0" w:uiPriority="60" w:unhideWhenUsed="0"/>
+    <w:lsdException w:name="Light List Accent 4" w:semiHidden="0" w:uiPriority="61" w:unhideWhenUsed="0"/>
+    <w:lsdException w:name="Light Grid Accent 4" w:semiHidden="0" w:uiPriority="62" w:unhideWhenUsed="0"/>
+    <w:lsdException w:name="Medium Shading 1 Accent 4" w:semiHidden="0" w:uiPriority="63" w:unhideWhenUsed="0"/>
+    <w:lsdException w:name="Medium Shading 2 Accent 4" w:semiHidden="0" w:uiPriority="64" w:unhideWhenUsed="0"/>
+    <w:lsdException w:name="Medium List 1 Accent 4" w:semiHidden="0" w:uiPriority="65" w:unhideWhenUsed="0"/>
+    <w:lsdException w:name="Medium List 2 Accent 4" w:semiHidden="0" w:uiPriority="66" w:unhideWhenUsed="0"/>
+    <w:lsdException w:name="Medium Grid 1 Accent 4" w:semiHidden="0" w:uiPriority="67" w:unhideWhenUsed="0"/>
+    <w:lsdException w:name="Medium Grid 2 Accent 4" w:semiHidden="0" w:uiPriority="68" w:unhideWhenUsed="0"/>
+    <w:lsdException w:name="Medium Grid 3 Accent 4" w:semiHidden="0" w:uiPriority="69" w:unhideWhenUsed="0"/>
+    <w:lsdException w:name="Dark List Accent 4" w:semiHidden="0" w:uiPriority="70" w:unhideWhenUsed="0"/>
+    <w:lsdException w:name="Colorful Shading Accent 4" w:semiHidden="0" w:uiPriority="71" w:unhideWhenUsed="0"/>
+    <w:lsdException w:name="Colorful List Accent 4" w:semiHidden="0" w:uiPriority="72" w:unhideWhenUsed="0"/>
+    <w:lsdException w:name="Colorful Grid Accent 4" w:semiHidden="0" w:uiPriority="73" w:unhideWhenUsed="0"/>
+    <w:lsdException w:name="Light Shading Accent 5" w:semiHidden="0" w:uiPriority="60" w:unhideWhenUsed="0"/>
+    <w:lsdException w:name="Light List Accent 5" w:semiHidden="0" w:uiPriority="61" w:unhideWhenUsed="0"/>
+    <w:lsdException w:name="Light Grid Accent 5" w:semiHidden="0" w:uiPriority="62" w:unhideWhenUsed="0"/>
+    <w:lsdException w:name="Medium Shading 1 Accent 5" w:semiHidden="0" w:uiPriority="63" w:unhideWhenUsed="0"/>
+    <w:lsdException w:name="Medium Shading 2 Accent 5" w:semiHidden="0" w:uiPriority="64" w:unhideWhenUsed="0"/>
+    <w:lsdException w:name="Medium List 1 Accent 5" w:semiHidden="0" w:uiPriority="65" w:unhideWhenUsed="0"/>
+    <w:lsdException w:name="Medium List 2 Accent 5" w:semiHidden="0" w:uiPriority="66" w:unhideWhenUsed="0"/>
+    <w:lsdException w:name="Medium Grid 1 Accent 5" w:semiHidden="0" w:uiPriority="67" w:unhideWhenUsed="0"/>
+    <w:lsdException w:name="Medium Grid 2 Accent 5" w:semiHidden="0" w:uiPriority="68" w:unhideWhenUsed="0"/>
+    <w:lsdException w:name="Medium Grid 3 Accent 5" w:semiHidden="0" w:uiPriority="69" w:unhideWhenUsed="0"/>
+    <w:lsdException w:name="Dark List Accent 5" w:semiHidden="0" w:uiPriority="70" w:unhideWhenUsed="0"/>
+    <w:lsdException w:name="Colorful Shading Accent 5" w:semiHidden="0" w:uiPriority="71" w:unhideWhenUsed="0"/>
+    <w:lsdException w:name="Colorful List Accent 5" w:semiHidden="0" w:uiPriority="72" w:unhideWhenUsed="0"/>
+    <w:lsdException w:name="Colorful Grid Accent 5" w:semiHidden="0" w:uiPriority="73" w:unhideWhenUsed="0"/>
+    <w:lsdException w:name="Light Shading Accent 6" w:semiHidden="0" w:uiPriority="60" w:unhideWhenUsed="0"/>
+    <w:lsdException w:name="Light List Accent 6" w:semiHidden="0" w:uiPriority="61" w:unhideWhenUsed="0"/>
+    <w:lsdException w:name="Light Grid Accent 6" w:semiHidden="0" w:uiPriority="62" w:unhideWhenUsed="0"/>
+    <w:lsdException w:name="Medium Shading 1 Accent 6" w:semiHidden="0" w:uiPriority="63" w:unhideWhenUsed="0"/>
+    <w:lsdException w:name="Medium Shading 2 Accent 6" w:semiHidden="0" w:uiPriority="64" w:unhideWhenUsed="0"/>
+    <w:lsdException w:name="Medium List 1 Accent 6" w:semiHidden="0" w:uiPriority="65" w:unhideWhenUsed="0"/>
+    <w:lsdException w:name="Medium List 2 Accent 6" w:semiHidden="0" w:uiPriority="66" w:unhideWhenUsed="0"/>
+    <w:lsdException w:name="Medium Grid 1 Accent 6" w:semiHidden="0" w:uiPriority="67" w:unhideWhenUsed="0"/>
+    <w:lsdException w:name="Medium Grid 2 Accent 6" w:semiHidden="0" w:uiPriority="68" w:unhideWhenUsed="0"/>
+    <w:lsdException w:name="Medium Grid 3 Accent 6" w:semiHidden="0" w:uiPriority="69" w:unhideWhenUsed="0"/>
+    <w:lsdException w:name="Dark List Accent 6" w:semiHidden="0" w:uiPriority="70" w:unhideWhenUsed="0"/>
+    <w:lsdException w:name="Colorful Shading Accent 6" w:semiHidden="0" w:uiPriority="71" w:unhideWhenUsed="0"/>
+    <w:lsdException w:name="Colorful List Accent 6" w:semiHidden="0" w:uiPriority="72" w:unhideWhenUsed="0"/>
+    <w:lsdException w:name="Colorful Grid Accent 6" w:semiHidden="0" w:uiPriority="73" w:unhideWhenUsed="0"/>
+    <w:lsdException w:name="Subtle Emphasis" w:semiHidden="0" w:uiPriority="19" w:unhideWhenUsed="0" w:qFormat="1"/>
+    <w:lsdException w:name="Intense Emphasis" w:semiHidden="0" w:uiPriority="21" w:unhideWhenUsed="0" w:qFormat="1"/>
+    <w:lsdException w:name="Subtle Reference" w:semiHidden="0" w:uiPriority="31" w:unhideWhenUsed="0" w:qFormat="1"/>
+    <w:lsdException w:name="Intense Reference" w:semiHidden="0" w:uiPriority="32" w:unhideWhenUsed="0" w:qFormat="1"/>
+    <w:lsdException w:name="Book Title" w:semiHidden="0" w:uiPriority="33" w:unhideWhenUsed="0" w:qFormat="1"/>
+    <w:lsdException w:name="Bibliography" w:uiPriority="37"/>
+    <w:lsdException w:name="TOC Heading" w:uiPriority="39" w:qFormat="1"/>
+  </w:latentStyles>
+  <w:style w:type="paragraph" w:default="1" w:styleId="Normal">
+    <w:name w:val="Normal"/>
+    <w:qFormat/>
+  </w:style>
+  <w:style w:type="character" w:default="1" w:styleId="Fuentedeprrafopredeter">
+    <w:name w:val="Default Paragraph Font"/>
+    <w:uiPriority w:val="1"/>
+    <w:semiHidden/>
+    <w:unhideWhenUsed/>
+  </w:style>
+  <w:style w:type="table" w:default="1" w:styleId="Tablanormal">
+    <w:name w:val="Normal Table"/>
+    <w:uiPriority w:val="99"/>
+    <w:semiHidden/>
+    <w:unhideWhenUsed/>
+    <w:tblPr>
+      <w:tblInd w:w="0" w:type="dxa"/>
+      <w:tblCellMar>
+        <w:top w:w="0" w:type="dxa"/>
+        <w:left w:w="108" w:type="dxa"/>
+        <w:bottom w:w="0" w:type="dxa"/>
+        <w:right w:w="108" w:type="dxa"/>
+      </w:tblCellMar>
+    </w:tblPr>
+  </w:style>
+  <w:style w:type="numbering" w:default="1" w:styleId="Sinlista">
+    <w:name w:val="No List"/>
+    <w:uiPriority w:val="99"/>
+    <w:semiHidden/>
+    <w:unhideWhenUsed/>
   </w:style>
 </w:styles>
 </file>

</xml_diff>